<commit_message>
1_4 [feat] update document with new ui
</commit_message>
<xml_diff>
--- a/_DOC/человеко-машинное взаимодействие.docx
+++ b/_DOC/человеко-машинное взаимодействие.docx
@@ -41,7 +41,23 @@
           <w:sz w:val="28"/>
           <w:szCs w:val="28"/>
         </w:rPr>
-        <w:t xml:space="preserve">Перед тем, как начать игру пользователя встречает главное меню, в котором необходимо ввести </w:t>
+        <w:t>Перед тем, как начать игру пользователя встречает главное меню</w:t>
+      </w:r>
+      <w:r>
+        <w:rPr>
+          <w:rFonts w:ascii="Times New Roman" w:hAnsi="Times New Roman" w:cs="Times New Roman"/>
+          <w:sz w:val="28"/>
+          <w:szCs w:val="28"/>
+        </w:rPr>
+        <w:t xml:space="preserve"> (Рисунок 1)</w:t>
+      </w:r>
+      <w:r>
+        <w:rPr>
+          <w:rFonts w:ascii="Times New Roman" w:hAnsi="Times New Roman" w:cs="Times New Roman"/>
+          <w:sz w:val="28"/>
+          <w:szCs w:val="28"/>
+        </w:rPr>
+        <w:t xml:space="preserve">, в котором необходимо ввести </w:t>
       </w:r>
       <w:r>
         <w:rPr>
@@ -91,15 +107,13 @@
       </w:pPr>
       <w:r>
         <w:rPr>
-          <w:rFonts w:ascii="Times New Roman" w:hAnsi="Times New Roman" w:cs="Times New Roman"/>
-          <w:sz w:val="28"/>
-          <w:szCs w:val="28"/>
+          <w:noProof/>
         </w:rPr>
         <w:drawing>
-          <wp:inline distT="0" distB="0" distL="0" distR="0" wp14:anchorId="335EB649" wp14:editId="4C1D9DC6">
-            <wp:extent cx="3147060" cy="2933700"/>
-            <wp:effectExtent l="0" t="0" r="0" b="0"/>
-            <wp:docPr id="2" name="Рисунок 2"/>
+          <wp:inline distT="0" distB="0" distL="0" distR="0" wp14:anchorId="2E885481" wp14:editId="4E9EEE8C">
+            <wp:extent cx="5311140" cy="4643486"/>
+            <wp:effectExtent l="0" t="0" r="3810" b="5080"/>
+            <wp:docPr id="9" name="Рисунок 9"/>
             <wp:cNvGraphicFramePr>
               <a:graphicFrameLocks xmlns:a="http://schemas.openxmlformats.org/drawingml/2006/main" noChangeAspect="1"/>
             </wp:cNvGraphicFramePr>
@@ -110,27 +124,20 @@
                     <pic:cNvPr id="1" name=""/>
                     <pic:cNvPicPr/>
                   </pic:nvPicPr>
-                  <pic:blipFill rotWithShape="1">
+                  <pic:blipFill>
                     <a:blip r:embed="rId5"/>
-                    <a:srcRect t="4467" r="2133"/>
-                    <a:stretch/>
+                    <a:stretch>
+                      <a:fillRect/>
+                    </a:stretch>
                   </pic:blipFill>
-                  <pic:spPr bwMode="auto">
+                  <pic:spPr>
                     <a:xfrm>
                       <a:off x="0" y="0"/>
-                      <a:ext cx="3147333" cy="2933954"/>
+                      <a:ext cx="5317744" cy="4649259"/>
                     </a:xfrm>
                     <a:prstGeom prst="rect">
                       <a:avLst/>
                     </a:prstGeom>
-                    <a:ln>
-                      <a:noFill/>
-                    </a:ln>
-                    <a:extLst>
-                      <a:ext uri="{53640926-AAD7-44D8-BBD7-CCE9431645EC}">
-                        <a14:shadowObscured xmlns:a14="http://schemas.microsoft.com/office/drawing/2010/main"/>
-                      </a:ext>
-                    </a:extLst>
                   </pic:spPr>
                 </pic:pic>
               </a:graphicData>
@@ -152,14 +159,33 @@
       <w:r>
         <w:t xml:space="preserve">Рисунок </w:t>
       </w:r>
-      <w:fldSimple w:instr=" SEQ Рисунок \* ARABIC ">
-        <w:r>
-          <w:rPr>
-            <w:noProof/>
-          </w:rPr>
-          <w:t>1</w:t>
-        </w:r>
-      </w:fldSimple>
+      <w:r>
+        <w:fldChar w:fldCharType="begin"/>
+      </w:r>
+      <w:r>
+        <w:instrText xml:space="preserve"> SEQ Рисунок \* ARABIC </w:instrText>
+      </w:r>
+      <w:r>
+        <w:fldChar w:fldCharType="separate"/>
+      </w:r>
+      <w:r>
+        <w:rPr>
+          <w:noProof/>
+        </w:rPr>
+        <w:t>1</w:t>
+      </w:r>
+      <w:r>
+        <w:rPr>
+          <w:noProof/>
+        </w:rPr>
+        <w:fldChar w:fldCharType="end"/>
+      </w:r>
+      <w:r>
+        <w:rPr>
+          <w:noProof/>
+        </w:rPr>
+        <w:t>. Главное меню</w:t>
+      </w:r>
     </w:p>
     <w:p>
       <w:pPr>
@@ -176,81 +202,45 @@
           <w:szCs w:val="28"/>
         </w:rPr>
         <w:tab/>
-        <w:t>Общий вид</w:t>
-      </w:r>
-      <w:r>
-        <w:rPr>
-          <w:rFonts w:ascii="Times New Roman" w:hAnsi="Times New Roman" w:cs="Times New Roman"/>
-          <w:sz w:val="28"/>
-          <w:szCs w:val="28"/>
-        </w:rPr>
-        <w:t xml:space="preserve"> </w:t>
-      </w:r>
-      <w:r>
-        <w:rPr>
-          <w:rFonts w:ascii="Times New Roman" w:hAnsi="Times New Roman" w:cs="Times New Roman"/>
-          <w:sz w:val="28"/>
-          <w:szCs w:val="28"/>
-        </w:rPr>
-        <w:t>начального</w:t>
-      </w:r>
-      <w:r>
-        <w:rPr>
-          <w:rFonts w:ascii="Times New Roman" w:hAnsi="Times New Roman" w:cs="Times New Roman"/>
-          <w:sz w:val="28"/>
-          <w:szCs w:val="28"/>
-        </w:rPr>
-        <w:t xml:space="preserve"> главного экрана программы представлен ниже. На нем располагается игровое поле, на котором изображены ячейки со </w:t>
-      </w:r>
-      <w:r>
-        <w:rPr>
-          <w:rFonts w:ascii="Times New Roman" w:hAnsi="Times New Roman" w:cs="Times New Roman"/>
-          <w:sz w:val="28"/>
-          <w:szCs w:val="28"/>
-        </w:rPr>
-        <w:t>стартовым словом</w:t>
-      </w:r>
-      <w:r>
-        <w:rPr>
-          <w:rFonts w:ascii="Times New Roman" w:hAnsi="Times New Roman" w:cs="Times New Roman"/>
-          <w:sz w:val="28"/>
-          <w:szCs w:val="28"/>
-        </w:rPr>
-        <w:t>, вписанным на поле.</w:t>
-      </w:r>
-      <w:r>
-        <w:rPr>
-          <w:rFonts w:ascii="Times New Roman" w:hAnsi="Times New Roman" w:cs="Times New Roman"/>
-          <w:sz w:val="28"/>
-          <w:szCs w:val="28"/>
-        </w:rPr>
-        <w:t xml:space="preserve"> В общей сложности, игра поделена на 3 этапа: вставка буквы, выделение слова и проверка на правильность.</w:t>
-      </w:r>
-      <w:r>
-        <w:rPr>
-          <w:rFonts w:ascii="Times New Roman" w:hAnsi="Times New Roman" w:cs="Times New Roman"/>
-          <w:sz w:val="28"/>
-          <w:szCs w:val="28"/>
-        </w:rPr>
-        <w:t xml:space="preserve"> Чтобы пройти на следующий этап, необходимо нажать кнопку «подтвердить», чтобы откатится на этап назад, необходимо нажать кнопку «отменить».</w:t>
+      </w:r>
+      <w:r>
+        <w:rPr>
+          <w:rFonts w:ascii="Times New Roman" w:hAnsi="Times New Roman" w:cs="Times New Roman"/>
+          <w:sz w:val="28"/>
+          <w:szCs w:val="28"/>
+        </w:rPr>
+        <w:t>Если данные будут введены неверно, то откроется модальное окно</w:t>
+      </w:r>
+      <w:r>
+        <w:rPr>
+          <w:rFonts w:ascii="Times New Roman" w:hAnsi="Times New Roman" w:cs="Times New Roman"/>
+          <w:sz w:val="28"/>
+          <w:szCs w:val="28"/>
+        </w:rPr>
+        <w:t xml:space="preserve"> (Рисунок 2)</w:t>
+      </w:r>
+      <w:r>
+        <w:rPr>
+          <w:rFonts w:ascii="Times New Roman" w:hAnsi="Times New Roman" w:cs="Times New Roman"/>
+          <w:sz w:val="28"/>
+          <w:szCs w:val="28"/>
+        </w:rPr>
+        <w:t xml:space="preserve"> с предупреждением о неверно введенных данных.</w:t>
       </w:r>
     </w:p>
     <w:p>
       <w:pPr>
         <w:keepNext/>
-        <w:jc w:val="center"/>
-      </w:pPr>
-      <w:r>
-        <w:rPr>
-          <w:rFonts w:ascii="Times New Roman" w:hAnsi="Times New Roman" w:cs="Times New Roman"/>
-          <w:sz w:val="28"/>
-          <w:szCs w:val="28"/>
+      </w:pPr>
+      <w:r>
+        <w:rPr>
+          <w:noProof/>
         </w:rPr>
         <w:drawing>
-          <wp:inline distT="0" distB="0" distL="0" distR="0" wp14:anchorId="2D32FB1A" wp14:editId="3F31BE4B">
-            <wp:extent cx="3162300" cy="2848484"/>
-            <wp:effectExtent l="0" t="0" r="0" b="9525"/>
-            <wp:docPr id="1" name="Рисунок 1"/>
+          <wp:inline distT="0" distB="0" distL="0" distR="0" wp14:anchorId="3F086EF4" wp14:editId="30AEF79B">
+            <wp:extent cx="5940425" cy="1710690"/>
+            <wp:effectExtent l="0" t="0" r="3175" b="3810"/>
+            <wp:docPr id="12" name="Рисунок 12"/>
             <wp:cNvGraphicFramePr>
               <a:graphicFrameLocks xmlns:a="http://schemas.openxmlformats.org/drawingml/2006/main" noChangeAspect="1"/>
             </wp:cNvGraphicFramePr>
@@ -270,7 +260,7 @@
                   <pic:spPr>
                     <a:xfrm>
                       <a:off x="0" y="0"/>
-                      <a:ext cx="3168640" cy="2854195"/>
+                      <a:ext cx="5940425" cy="1710690"/>
                     </a:xfrm>
                     <a:prstGeom prst="rect">
                       <a:avLst/>
@@ -304,6 +294,9 @@
           <w:t>2</w:t>
         </w:r>
       </w:fldSimple>
+      <w:r>
+        <w:t>. Модальное окно с предупреждением о неверных данных</w:t>
+      </w:r>
     </w:p>
     <w:p>
       <w:pPr>
@@ -320,59 +313,176 @@
           <w:sz w:val="28"/>
           <w:szCs w:val="28"/>
         </w:rPr>
+        <w:t>Начальный</w:t>
+      </w:r>
+      <w:r>
+        <w:rPr>
+          <w:rFonts w:ascii="Times New Roman" w:hAnsi="Times New Roman" w:cs="Times New Roman"/>
+          <w:sz w:val="28"/>
+          <w:szCs w:val="28"/>
+        </w:rPr>
+        <w:t xml:space="preserve"> вид</w:t>
+      </w:r>
+      <w:r>
+        <w:rPr>
+          <w:rFonts w:ascii="Times New Roman" w:hAnsi="Times New Roman" w:cs="Times New Roman"/>
+          <w:sz w:val="28"/>
+          <w:szCs w:val="28"/>
+        </w:rPr>
+        <w:t xml:space="preserve"> </w:t>
+      </w:r>
+      <w:r>
+        <w:rPr>
+          <w:rFonts w:ascii="Times New Roman" w:hAnsi="Times New Roman" w:cs="Times New Roman"/>
+          <w:sz w:val="28"/>
+          <w:szCs w:val="28"/>
+        </w:rPr>
+        <w:t>стартового игрового поля</w:t>
+      </w:r>
+      <w:r>
+        <w:rPr>
+          <w:rFonts w:ascii="Times New Roman" w:hAnsi="Times New Roman" w:cs="Times New Roman"/>
+          <w:sz w:val="28"/>
+          <w:szCs w:val="28"/>
+        </w:rPr>
+        <w:t xml:space="preserve"> программы представлен </w:t>
+      </w:r>
+      <w:r>
+        <w:rPr>
+          <w:rFonts w:ascii="Times New Roman" w:hAnsi="Times New Roman" w:cs="Times New Roman"/>
+          <w:sz w:val="28"/>
+          <w:szCs w:val="28"/>
+        </w:rPr>
+        <w:t>на Рисунке 3</w:t>
+      </w:r>
+      <w:r>
+        <w:rPr>
+          <w:rFonts w:ascii="Times New Roman" w:hAnsi="Times New Roman" w:cs="Times New Roman"/>
+          <w:sz w:val="28"/>
+          <w:szCs w:val="28"/>
+        </w:rPr>
+        <w:t xml:space="preserve">. На нем располагается игровое поле, на котором изображены </w:t>
+      </w:r>
+      <w:r>
+        <w:rPr>
+          <w:rFonts w:ascii="Times New Roman" w:hAnsi="Times New Roman" w:cs="Times New Roman"/>
+          <w:sz w:val="28"/>
+          <w:szCs w:val="28"/>
+        </w:rPr>
         <w:lastRenderedPageBreak/>
-        <w:t xml:space="preserve">Имя активного игрока подчеркнуто снизу. Чтобы начать </w:t>
-      </w:r>
-      <w:r>
-        <w:rPr>
-          <w:rFonts w:ascii="Times New Roman" w:hAnsi="Times New Roman" w:cs="Times New Roman"/>
-          <w:sz w:val="28"/>
-          <w:szCs w:val="28"/>
-        </w:rPr>
-        <w:t>первый этап</w:t>
-      </w:r>
-      <w:r>
-        <w:rPr>
-          <w:rFonts w:ascii="Times New Roman" w:hAnsi="Times New Roman" w:cs="Times New Roman"/>
-          <w:sz w:val="28"/>
-          <w:szCs w:val="28"/>
-        </w:rPr>
-        <w:t xml:space="preserve">, </w:t>
-      </w:r>
-      <w:r>
-        <w:rPr>
-          <w:rFonts w:ascii="Times New Roman" w:hAnsi="Times New Roman" w:cs="Times New Roman"/>
-          <w:sz w:val="28"/>
-          <w:szCs w:val="28"/>
-        </w:rPr>
-        <w:t>игроку</w:t>
-      </w:r>
-      <w:r>
-        <w:rPr>
-          <w:rFonts w:ascii="Times New Roman" w:hAnsi="Times New Roman" w:cs="Times New Roman"/>
-          <w:sz w:val="28"/>
-          <w:szCs w:val="28"/>
-        </w:rPr>
-        <w:t xml:space="preserve"> необходимо нажать на произвольную ячейку недалеко от занятой ячейки. После нажатия ячейка подсветится следующим образом</w:t>
+        <w:t xml:space="preserve">ячейки со </w:t>
+      </w:r>
+      <w:r>
+        <w:rPr>
+          <w:rFonts w:ascii="Times New Roman" w:hAnsi="Times New Roman" w:cs="Times New Roman"/>
+          <w:sz w:val="28"/>
+          <w:szCs w:val="28"/>
+        </w:rPr>
+        <w:t>стартовым словом</w:t>
+      </w:r>
+      <w:r>
+        <w:rPr>
+          <w:rFonts w:ascii="Times New Roman" w:hAnsi="Times New Roman" w:cs="Times New Roman"/>
+          <w:sz w:val="28"/>
+          <w:szCs w:val="28"/>
+        </w:rPr>
+        <w:t>, вписанным на поле</w:t>
+      </w:r>
+      <w:r>
+        <w:rPr>
+          <w:rFonts w:ascii="Times New Roman" w:hAnsi="Times New Roman" w:cs="Times New Roman"/>
+          <w:sz w:val="28"/>
+          <w:szCs w:val="28"/>
+        </w:rPr>
+        <w:t xml:space="preserve"> по середине</w:t>
+      </w:r>
+      <w:r>
+        <w:rPr>
+          <w:rFonts w:ascii="Times New Roman" w:hAnsi="Times New Roman" w:cs="Times New Roman"/>
+          <w:sz w:val="28"/>
+          <w:szCs w:val="28"/>
+        </w:rPr>
+        <w:t>.</w:t>
+      </w:r>
+      <w:r>
+        <w:rPr>
+          <w:rFonts w:ascii="Times New Roman" w:hAnsi="Times New Roman" w:cs="Times New Roman"/>
+          <w:sz w:val="28"/>
+          <w:szCs w:val="28"/>
+        </w:rPr>
+        <w:t xml:space="preserve"> В общей сложности, игра поделена на 3 этапа: вставка буквы, выделение слова и проверка на правильность.</w:t>
+      </w:r>
+      <w:r>
+        <w:rPr>
+          <w:rFonts w:ascii="Times New Roman" w:hAnsi="Times New Roman" w:cs="Times New Roman"/>
+          <w:sz w:val="28"/>
+          <w:szCs w:val="28"/>
+        </w:rPr>
+        <w:t xml:space="preserve"> Чтобы пройти на следующий этап, необходимо нажать кнопку «подтвердить», чтобы откатится на этап назад, необходимо нажать кнопку «отменить</w:t>
+      </w:r>
+      <w:r>
+        <w:rPr>
+          <w:rFonts w:ascii="Times New Roman" w:hAnsi="Times New Roman" w:cs="Times New Roman"/>
+          <w:sz w:val="28"/>
+          <w:szCs w:val="28"/>
+        </w:rPr>
+        <w:t xml:space="preserve"> действия</w:t>
+      </w:r>
+      <w:r>
+        <w:rPr>
+          <w:rFonts w:ascii="Times New Roman" w:hAnsi="Times New Roman" w:cs="Times New Roman"/>
+          <w:sz w:val="28"/>
+          <w:szCs w:val="28"/>
+        </w:rPr>
+        <w:t>»</w:t>
+      </w:r>
+      <w:r>
+        <w:rPr>
+          <w:rFonts w:ascii="Times New Roman" w:hAnsi="Times New Roman" w:cs="Times New Roman"/>
+          <w:sz w:val="28"/>
+          <w:szCs w:val="28"/>
+        </w:rPr>
+        <w:t>, чтобы пропустить ход, необходимо нажать на кнопку «пропустить ход»</w:t>
+      </w:r>
+      <w:r>
+        <w:rPr>
+          <w:rFonts w:ascii="Times New Roman" w:hAnsi="Times New Roman" w:cs="Times New Roman"/>
+          <w:sz w:val="28"/>
+          <w:szCs w:val="28"/>
+        </w:rPr>
+        <w:t>.</w:t>
+      </w:r>
+      <w:r>
+        <w:rPr>
+          <w:rFonts w:ascii="Times New Roman" w:hAnsi="Times New Roman" w:cs="Times New Roman"/>
+          <w:sz w:val="28"/>
+          <w:szCs w:val="28"/>
+        </w:rPr>
+        <w:t xml:space="preserve"> Если игроки захотят преждевременно завершить игру, то можно нажать кнопку «завершить игру».</w:t>
+      </w:r>
+      <w:r>
+        <w:rPr>
+          <w:rFonts w:ascii="Times New Roman" w:hAnsi="Times New Roman" w:cs="Times New Roman"/>
+          <w:sz w:val="28"/>
+          <w:szCs w:val="28"/>
+        </w:rPr>
+        <w:t xml:space="preserve"> Панель активного игрока подсвечена голубым цветом</w:t>
       </w:r>
     </w:p>
     <w:p>
       <w:pPr>
         <w:keepNext/>
-        <w:ind w:firstLine="708"/>
         <w:jc w:val="center"/>
       </w:pPr>
       <w:r>
         <w:rPr>
-          <w:rFonts w:ascii="Times New Roman" w:hAnsi="Times New Roman" w:cs="Times New Roman"/>
-          <w:sz w:val="28"/>
-          <w:szCs w:val="28"/>
+          <w:noProof/>
         </w:rPr>
         <w:drawing>
-          <wp:inline distT="0" distB="0" distL="0" distR="0" wp14:anchorId="67EE1ED7" wp14:editId="35221E62">
-            <wp:extent cx="914479" cy="609653"/>
-            <wp:effectExtent l="0" t="0" r="0" b="0"/>
-            <wp:docPr id="3" name="Рисунок 3"/>
+          <wp:inline distT="0" distB="0" distL="0" distR="0" wp14:anchorId="5F1A924F" wp14:editId="0FA2ED1C">
+            <wp:extent cx="5940425" cy="3077210"/>
+            <wp:effectExtent l="0" t="0" r="3175" b="8890"/>
+            <wp:docPr id="1" name="Рисунок 1"/>
             <wp:cNvGraphicFramePr>
               <a:graphicFrameLocks xmlns:a="http://schemas.openxmlformats.org/drawingml/2006/main" noChangeAspect="1"/>
             </wp:cNvGraphicFramePr>
@@ -392,7 +502,7 @@
                   <pic:spPr>
                     <a:xfrm>
                       <a:off x="0" y="0"/>
-                      <a:ext cx="914479" cy="609653"/>
+                      <a:ext cx="5940425" cy="3077210"/>
                     </a:xfrm>
                     <a:prstGeom prst="rect">
                       <a:avLst/>
@@ -418,14 +528,33 @@
       <w:r>
         <w:t xml:space="preserve">Рисунок </w:t>
       </w:r>
-      <w:fldSimple w:instr=" SEQ Рисунок \* ARABIC ">
-        <w:r>
-          <w:rPr>
-            <w:noProof/>
-          </w:rPr>
-          <w:t>3</w:t>
-        </w:r>
-      </w:fldSimple>
+      <w:r>
+        <w:fldChar w:fldCharType="begin"/>
+      </w:r>
+      <w:r>
+        <w:instrText xml:space="preserve"> SEQ Рисунок \* ARABIC </w:instrText>
+      </w:r>
+      <w:r>
+        <w:fldChar w:fldCharType="separate"/>
+      </w:r>
+      <w:r>
+        <w:rPr>
+          <w:noProof/>
+        </w:rPr>
+        <w:t>3</w:t>
+      </w:r>
+      <w:r>
+        <w:rPr>
+          <w:noProof/>
+        </w:rPr>
+        <w:fldChar w:fldCharType="end"/>
+      </w:r>
+      <w:r>
+        <w:rPr>
+          <w:noProof/>
+        </w:rPr>
+        <w:t>. Пример главного игрового поля</w:t>
+      </w:r>
     </w:p>
     <w:p>
       <w:pPr>
@@ -442,22 +571,39 @@
           <w:sz w:val="28"/>
           <w:szCs w:val="28"/>
         </w:rPr>
-        <w:t>Далее, откроется модальное окно с выбором буквы, которую пользователь хочет вставить в клетку.</w:t>
-      </w:r>
-      <w:r>
-        <w:rPr>
-          <w:rFonts w:ascii="Times New Roman" w:hAnsi="Times New Roman" w:cs="Times New Roman"/>
-          <w:sz w:val="28"/>
-          <w:szCs w:val="28"/>
-        </w:rPr>
-        <w:t xml:space="preserve"> Чтобы подтвердить свой выбор, необходимо нажать кнопку «подтвердить», в противном случае, необходимо нажать «отмена».</w:t>
+        <w:t>Панель и имя активного игрока подсвечена голубым цветом, у неактивного игрока панель серого цвета</w:t>
+      </w:r>
+      <w:r>
+        <w:rPr>
+          <w:rFonts w:ascii="Times New Roman" w:hAnsi="Times New Roman" w:cs="Times New Roman"/>
+          <w:sz w:val="28"/>
+          <w:szCs w:val="28"/>
+        </w:rPr>
+        <w:t xml:space="preserve">. </w:t>
+      </w:r>
+    </w:p>
+    <w:p>
+      <w:pPr>
+        <w:ind w:firstLine="708"/>
+        <w:rPr>
+          <w:rFonts w:ascii="Times New Roman" w:hAnsi="Times New Roman" w:cs="Times New Roman"/>
+          <w:sz w:val="28"/>
+          <w:szCs w:val="28"/>
+        </w:rPr>
+      </w:pPr>
+      <w:r>
+        <w:rPr>
+          <w:rFonts w:ascii="Times New Roman" w:hAnsi="Times New Roman" w:cs="Times New Roman"/>
+          <w:sz w:val="28"/>
+          <w:szCs w:val="28"/>
+        </w:rPr>
+        <w:t>На каждом этапе игры, чтобы игрок не потерялся, сверху игрового поля расположена надпись с подсказкой (Рисунок 4), что делать и на каком этапе игрок.</w:t>
       </w:r>
     </w:p>
     <w:p>
       <w:pPr>
         <w:keepNext/>
         <w:ind w:firstLine="708"/>
-        <w:jc w:val="center"/>
       </w:pPr>
       <w:r>
         <w:rPr>
@@ -466,10 +612,10 @@
           <w:szCs w:val="28"/>
         </w:rPr>
         <w:drawing>
-          <wp:inline distT="0" distB="0" distL="0" distR="0" wp14:anchorId="1378C28B" wp14:editId="1ACC0E56">
-            <wp:extent cx="3558848" cy="2385267"/>
-            <wp:effectExtent l="0" t="0" r="3810" b="0"/>
-            <wp:docPr id="4" name="Рисунок 4"/>
+          <wp:inline distT="0" distB="0" distL="0" distR="0" wp14:anchorId="5900C311" wp14:editId="5CF20431">
+            <wp:extent cx="5562600" cy="1017905"/>
+            <wp:effectExtent l="0" t="0" r="0" b="0"/>
+            <wp:docPr id="13" name="Рисунок 13"/>
             <wp:cNvGraphicFramePr>
               <a:graphicFrameLocks xmlns:a="http://schemas.openxmlformats.org/drawingml/2006/main" noChangeAspect="1"/>
             </wp:cNvGraphicFramePr>
@@ -489,7 +635,7 @@
                   <pic:spPr>
                     <a:xfrm>
                       <a:off x="0" y="0"/>
-                      <a:ext cx="3558848" cy="2385267"/>
+                      <a:ext cx="5562600" cy="1017905"/>
                     </a:xfrm>
                     <a:prstGeom prst="rect">
                       <a:avLst/>
@@ -523,6 +669,9 @@
           <w:t>4</w:t>
         </w:r>
       </w:fldSimple>
+      <w:r>
+        <w:t>. Надпись с подсказкой</w:t>
+      </w:r>
     </w:p>
     <w:p>
       <w:pPr>
@@ -539,15 +688,103 @@
           <w:sz w:val="28"/>
           <w:szCs w:val="28"/>
         </w:rPr>
-        <w:t>После</w:t>
-      </w:r>
-      <w:r>
-        <w:rPr>
-          <w:rFonts w:ascii="Times New Roman" w:hAnsi="Times New Roman" w:cs="Times New Roman"/>
-          <w:sz w:val="28"/>
-          <w:szCs w:val="28"/>
-        </w:rPr>
-        <w:t xml:space="preserve"> того, как пользователь подтвердит свой выбор буквы, буква автоматически вставится в выделенную ячейку.</w:t>
+        <w:t>В начале</w:t>
+      </w:r>
+      <w:r>
+        <w:rPr>
+          <w:rFonts w:ascii="Times New Roman" w:hAnsi="Times New Roman" w:cs="Times New Roman"/>
+          <w:sz w:val="28"/>
+          <w:szCs w:val="28"/>
+        </w:rPr>
+        <w:t xml:space="preserve"> </w:t>
+      </w:r>
+      <w:r>
+        <w:rPr>
+          <w:rFonts w:ascii="Times New Roman" w:hAnsi="Times New Roman" w:cs="Times New Roman"/>
+          <w:sz w:val="28"/>
+          <w:szCs w:val="28"/>
+        </w:rPr>
+        <w:t>перв</w:t>
+      </w:r>
+      <w:r>
+        <w:rPr>
+          <w:rFonts w:ascii="Times New Roman" w:hAnsi="Times New Roman" w:cs="Times New Roman"/>
+          <w:sz w:val="28"/>
+          <w:szCs w:val="28"/>
+        </w:rPr>
+        <w:t>ого</w:t>
+      </w:r>
+      <w:r>
+        <w:rPr>
+          <w:rFonts w:ascii="Times New Roman" w:hAnsi="Times New Roman" w:cs="Times New Roman"/>
+          <w:sz w:val="28"/>
+          <w:szCs w:val="28"/>
+        </w:rPr>
+        <w:t xml:space="preserve"> этап</w:t>
+      </w:r>
+      <w:r>
+        <w:rPr>
+          <w:rFonts w:ascii="Times New Roman" w:hAnsi="Times New Roman" w:cs="Times New Roman"/>
+          <w:sz w:val="28"/>
+          <w:szCs w:val="28"/>
+        </w:rPr>
+        <w:t>а</w:t>
+      </w:r>
+      <w:r>
+        <w:rPr>
+          <w:rFonts w:ascii="Times New Roman" w:hAnsi="Times New Roman" w:cs="Times New Roman"/>
+          <w:sz w:val="28"/>
+          <w:szCs w:val="28"/>
+        </w:rPr>
+        <w:t xml:space="preserve">, </w:t>
+      </w:r>
+      <w:r>
+        <w:rPr>
+          <w:rFonts w:ascii="Times New Roman" w:hAnsi="Times New Roman" w:cs="Times New Roman"/>
+          <w:sz w:val="28"/>
+          <w:szCs w:val="28"/>
+        </w:rPr>
+        <w:t>игроку</w:t>
+      </w:r>
+      <w:r>
+        <w:rPr>
+          <w:rFonts w:ascii="Times New Roman" w:hAnsi="Times New Roman" w:cs="Times New Roman"/>
+          <w:sz w:val="28"/>
+          <w:szCs w:val="28"/>
+        </w:rPr>
+        <w:t xml:space="preserve"> необходимо нажать на произвольную ячейку недалеко от занятой ячейки</w:t>
+      </w:r>
+      <w:r>
+        <w:rPr>
+          <w:rFonts w:ascii="Times New Roman" w:hAnsi="Times New Roman" w:cs="Times New Roman"/>
+          <w:sz w:val="28"/>
+          <w:szCs w:val="28"/>
+        </w:rPr>
+        <w:t>.</w:t>
+      </w:r>
+      <w:r>
+        <w:rPr>
+          <w:rFonts w:ascii="Times New Roman" w:hAnsi="Times New Roman" w:cs="Times New Roman"/>
+          <w:sz w:val="28"/>
+          <w:szCs w:val="28"/>
+        </w:rPr>
+        <w:t xml:space="preserve"> После нажатия ячейка подсветится следующим образом</w:t>
+      </w:r>
+      <w:r>
+        <w:rPr>
+          <w:rFonts w:ascii="Times New Roman" w:hAnsi="Times New Roman" w:cs="Times New Roman"/>
+          <w:sz w:val="28"/>
+          <w:szCs w:val="28"/>
+        </w:rPr>
+        <w:t xml:space="preserve"> (Рисунок 5). После того, как игрок определится с выбором клетки, в которую он захочет вставить букву, необходимо нажать кнопку «подтвердить»</w:t>
+      </w:r>
+      <w:r>
+        <w:rPr>
+          <w:rFonts w:ascii="Times New Roman" w:hAnsi="Times New Roman" w:cs="Times New Roman"/>
+          <w:sz w:val="28"/>
+          <w:szCs w:val="28"/>
+        </w:rPr>
+        <w:t>.</w:t>
       </w:r>
     </w:p>
     <w:p>
@@ -557,16 +794,12 @@
         <w:jc w:val="center"/>
       </w:pPr>
       <w:r>
-        <w:rPr>
-          <w:rFonts w:ascii="Times New Roman" w:hAnsi="Times New Roman" w:cs="Times New Roman"/>
-          <w:sz w:val="28"/>
-          <w:szCs w:val="28"/>
-        </w:rPr>
+        <w:lastRenderedPageBreak/>
         <w:drawing>
-          <wp:inline distT="0" distB="0" distL="0" distR="0" wp14:anchorId="2973C066" wp14:editId="58A8BEED">
-            <wp:extent cx="1699407" cy="1165961"/>
-            <wp:effectExtent l="0" t="0" r="0" b="0"/>
-            <wp:docPr id="5" name="Рисунок 5"/>
+          <wp:inline distT="0" distB="0" distL="0" distR="0" wp14:anchorId="56AACE11" wp14:editId="71B05483">
+            <wp:extent cx="2629267" cy="2238687"/>
+            <wp:effectExtent l="0" t="0" r="0" b="9525"/>
+            <wp:docPr id="14" name="Рисунок 14"/>
             <wp:cNvGraphicFramePr>
               <a:graphicFrameLocks xmlns:a="http://schemas.openxmlformats.org/drawingml/2006/main" noChangeAspect="1"/>
             </wp:cNvGraphicFramePr>
@@ -586,7 +819,7 @@
                   <pic:spPr>
                     <a:xfrm>
                       <a:off x="0" y="0"/>
-                      <a:ext cx="1699407" cy="1165961"/>
+                      <a:ext cx="2629267" cy="2238687"/>
                     </a:xfrm>
                     <a:prstGeom prst="rect">
                       <a:avLst/>
@@ -612,14 +845,36 @@
       <w:r>
         <w:t xml:space="preserve">Рисунок </w:t>
       </w:r>
-      <w:fldSimple w:instr=" SEQ Рисунок \* ARABIC ">
-        <w:r>
-          <w:rPr>
-            <w:noProof/>
-          </w:rPr>
-          <w:t>5</w:t>
-        </w:r>
-      </w:fldSimple>
+      <w:r>
+        <w:fldChar w:fldCharType="begin"/>
+      </w:r>
+      <w:r>
+        <w:instrText xml:space="preserve"> SEQ Рисунок \*</w:instrText>
+      </w:r>
+      <w:r>
+        <w:instrText xml:space="preserve"> ARABIC </w:instrText>
+      </w:r>
+      <w:r>
+        <w:fldChar w:fldCharType="separate"/>
+      </w:r>
+      <w:r>
+        <w:rPr>
+          <w:noProof/>
+        </w:rPr>
+        <w:t>5</w:t>
+      </w:r>
+      <w:r>
+        <w:rPr>
+          <w:noProof/>
+        </w:rPr>
+        <w:fldChar w:fldCharType="end"/>
+      </w:r>
+      <w:r>
+        <w:rPr>
+          <w:noProof/>
+        </w:rPr>
+        <w:t>. Подсветка клетки, которую выбрали для вставки буквы</w:t>
+      </w:r>
     </w:p>
     <w:p>
       <w:pPr>
@@ -636,95 +891,47 @@
           <w:sz w:val="28"/>
           <w:szCs w:val="28"/>
         </w:rPr>
-        <w:t>Далее</w:t>
-      </w:r>
-      <w:r>
-        <w:rPr>
-          <w:rFonts w:ascii="Times New Roman" w:hAnsi="Times New Roman" w:cs="Times New Roman"/>
-          <w:sz w:val="28"/>
-          <w:szCs w:val="28"/>
-        </w:rPr>
-        <w:t xml:space="preserve"> начинается 2 этап.</w:t>
-      </w:r>
-      <w:r>
-        <w:rPr>
-          <w:rFonts w:ascii="Times New Roman" w:hAnsi="Times New Roman" w:cs="Times New Roman"/>
-          <w:sz w:val="28"/>
-          <w:szCs w:val="28"/>
-        </w:rPr>
-        <w:t xml:space="preserve"> </w:t>
-      </w:r>
-      <w:r>
-        <w:rPr>
-          <w:rFonts w:ascii="Times New Roman" w:hAnsi="Times New Roman" w:cs="Times New Roman"/>
-          <w:sz w:val="28"/>
-          <w:szCs w:val="28"/>
-        </w:rPr>
-        <w:t>П</w:t>
-      </w:r>
-      <w:r>
-        <w:rPr>
-          <w:rFonts w:ascii="Times New Roman" w:hAnsi="Times New Roman" w:cs="Times New Roman"/>
-          <w:sz w:val="28"/>
-          <w:szCs w:val="28"/>
-        </w:rPr>
-        <w:t xml:space="preserve">ользователю необходимо выделить слово, которое он хочет написать на доске, для этого необходимо </w:t>
-      </w:r>
-      <w:r>
-        <w:rPr>
-          <w:rFonts w:ascii="Times New Roman" w:hAnsi="Times New Roman" w:cs="Times New Roman"/>
-          <w:sz w:val="28"/>
-          <w:szCs w:val="28"/>
-        </w:rPr>
-        <w:t>выделить</w:t>
-      </w:r>
-      <w:r>
-        <w:rPr>
-          <w:rFonts w:ascii="Times New Roman" w:hAnsi="Times New Roman" w:cs="Times New Roman"/>
-          <w:sz w:val="28"/>
-          <w:szCs w:val="28"/>
-        </w:rPr>
-        <w:t xml:space="preserve"> </w:t>
-      </w:r>
-      <w:r>
-        <w:rPr>
-          <w:rFonts w:ascii="Times New Roman" w:hAnsi="Times New Roman" w:cs="Times New Roman"/>
-          <w:sz w:val="28"/>
-          <w:szCs w:val="28"/>
-        </w:rPr>
-        <w:t>нужное</w:t>
-      </w:r>
-      <w:r>
-        <w:rPr>
-          <w:rFonts w:ascii="Times New Roman" w:hAnsi="Times New Roman" w:cs="Times New Roman"/>
-          <w:sz w:val="28"/>
-          <w:szCs w:val="28"/>
-        </w:rPr>
-        <w:t xml:space="preserve"> слово.</w:t>
-      </w:r>
-      <w:r>
-        <w:rPr>
-          <w:rFonts w:ascii="Times New Roman" w:hAnsi="Times New Roman" w:cs="Times New Roman"/>
-          <w:sz w:val="28"/>
-          <w:szCs w:val="28"/>
-        </w:rPr>
-        <w:t xml:space="preserve"> Для того, чтобы выделить слово, необходимо нажать на ячейки в нужном порядке.</w:t>
-      </w:r>
-      <w:r>
-        <w:rPr>
-          <w:rFonts w:ascii="Times New Roman" w:hAnsi="Times New Roman" w:cs="Times New Roman"/>
-          <w:sz w:val="28"/>
-          <w:szCs w:val="28"/>
-        </w:rPr>
-        <w:t xml:space="preserve"> </w:t>
-      </w:r>
-      <w:r>
-        <w:rPr>
-          <w:rFonts w:ascii="Times New Roman" w:hAnsi="Times New Roman" w:cs="Times New Roman"/>
-          <w:sz w:val="28"/>
-          <w:szCs w:val="28"/>
-        </w:rPr>
-        <w:t xml:space="preserve"> После того, как пользователь выделит все слово, оно примет следующий вид.</w:t>
+        <w:t>После этого</w:t>
+      </w:r>
+      <w:r>
+        <w:rPr>
+          <w:rFonts w:ascii="Times New Roman" w:hAnsi="Times New Roman" w:cs="Times New Roman"/>
+          <w:sz w:val="28"/>
+          <w:szCs w:val="28"/>
+        </w:rPr>
+        <w:t>, откроется модальное окно с выбором буквы</w:t>
+      </w:r>
+      <w:r>
+        <w:rPr>
+          <w:rFonts w:ascii="Times New Roman" w:hAnsi="Times New Roman" w:cs="Times New Roman"/>
+          <w:sz w:val="28"/>
+          <w:szCs w:val="28"/>
+        </w:rPr>
+        <w:t xml:space="preserve"> (Рисунок 6)</w:t>
+      </w:r>
+      <w:r>
+        <w:rPr>
+          <w:rFonts w:ascii="Times New Roman" w:hAnsi="Times New Roman" w:cs="Times New Roman"/>
+          <w:sz w:val="28"/>
+          <w:szCs w:val="28"/>
+        </w:rPr>
+        <w:t>, которую пользователь хочет вставить в клетку.</w:t>
+      </w:r>
+      <w:r>
+        <w:rPr>
+          <w:rFonts w:ascii="Times New Roman" w:hAnsi="Times New Roman" w:cs="Times New Roman"/>
+          <w:sz w:val="28"/>
+          <w:szCs w:val="28"/>
+        </w:rPr>
+        <w:t xml:space="preserve"> Для того, чтобы выбрать букву, необходимо нажать на ячейку с буковой, после чего она подсветится как на рисунке 7. </w:t>
+      </w:r>
+      <w:r>
+        <w:rPr>
+          <w:rFonts w:ascii="Times New Roman" w:hAnsi="Times New Roman" w:cs="Times New Roman"/>
+          <w:sz w:val="28"/>
+          <w:szCs w:val="28"/>
+        </w:rPr>
+        <w:t>Чтобы подтвердить свой выбор, необходимо нажать кнопку «подтвердить», в противном случае, необходимо нажать «отмена».</w:t>
       </w:r>
     </w:p>
     <w:p>
@@ -735,16 +942,13 @@
       </w:pPr>
       <w:r>
         <w:rPr>
-          <w:rFonts w:ascii="Times New Roman" w:hAnsi="Times New Roman" w:cs="Times New Roman"/>
-          <w:sz w:val="28"/>
-          <w:szCs w:val="28"/>
-        </w:rPr>
-        <w:lastRenderedPageBreak/>
+          <w:noProof/>
+        </w:rPr>
         <w:drawing>
-          <wp:inline distT="0" distB="0" distL="0" distR="0" wp14:anchorId="1401D6AE" wp14:editId="25958F41">
-            <wp:extent cx="2286198" cy="1135478"/>
-            <wp:effectExtent l="0" t="0" r="0" b="7620"/>
-            <wp:docPr id="6" name="Рисунок 6"/>
+          <wp:inline distT="0" distB="0" distL="0" distR="0" wp14:anchorId="4450CF88" wp14:editId="4CD1F682">
+            <wp:extent cx="4709160" cy="3686787"/>
+            <wp:effectExtent l="0" t="0" r="0" b="9525"/>
+            <wp:docPr id="15" name="Рисунок 15"/>
             <wp:cNvGraphicFramePr>
               <a:graphicFrameLocks xmlns:a="http://schemas.openxmlformats.org/drawingml/2006/main" noChangeAspect="1"/>
             </wp:cNvGraphicFramePr>
@@ -764,7 +968,7 @@
                   <pic:spPr>
                     <a:xfrm>
                       <a:off x="0" y="0"/>
-                      <a:ext cx="2286198" cy="1135478"/>
+                      <a:ext cx="4713714" cy="3690353"/>
                     </a:xfrm>
                     <a:prstGeom prst="rect">
                       <a:avLst/>
@@ -782,66 +986,52 @@
         <w:pStyle w:val="a3"/>
         <w:jc w:val="center"/>
         <w:rPr>
-          <w:rFonts w:ascii="Times New Roman" w:hAnsi="Times New Roman" w:cs="Times New Roman"/>
-          <w:sz w:val="28"/>
-          <w:szCs w:val="28"/>
+          <w:noProof/>
         </w:rPr>
       </w:pPr>
       <w:r>
         <w:t xml:space="preserve">Рисунок </w:t>
       </w:r>
-      <w:fldSimple w:instr=" SEQ Рисунок \* ARABIC ">
-        <w:r>
-          <w:rPr>
-            <w:noProof/>
-          </w:rPr>
-          <w:t>6</w:t>
-        </w:r>
-      </w:fldSimple>
-    </w:p>
-    <w:p>
-      <w:pPr>
-        <w:ind w:firstLine="708"/>
-        <w:rPr>
-          <w:rFonts w:ascii="Times New Roman" w:hAnsi="Times New Roman" w:cs="Times New Roman"/>
-          <w:sz w:val="28"/>
-          <w:szCs w:val="28"/>
-        </w:rPr>
-      </w:pPr>
-      <w:r>
-        <w:rPr>
-          <w:rFonts w:ascii="Times New Roman" w:hAnsi="Times New Roman" w:cs="Times New Roman"/>
-          <w:sz w:val="28"/>
-          <w:szCs w:val="28"/>
-        </w:rPr>
-        <w:t xml:space="preserve">Цифрами пронумерован порядок, в котором было выделено слово. После чего, </w:t>
-      </w:r>
-      <w:r>
-        <w:rPr>
-          <w:rFonts w:ascii="Times New Roman" w:hAnsi="Times New Roman" w:cs="Times New Roman"/>
-          <w:sz w:val="28"/>
-          <w:szCs w:val="28"/>
-        </w:rPr>
-        <w:t>игра проверит корректность хода пользователя. Если слова, которое набрал пользователь нет, то игра предложит добавить его.</w:t>
+      <w:r>
+        <w:fldChar w:fldCharType="begin"/>
+      </w:r>
+      <w:r>
+        <w:instrText xml:space="preserve"> SEQ Рисунок \* ARABIC </w:instrText>
+      </w:r>
+      <w:r>
+        <w:fldChar w:fldCharType="separate"/>
+      </w:r>
+      <w:r>
+        <w:rPr>
+          <w:noProof/>
+        </w:rPr>
+        <w:t>6</w:t>
+      </w:r>
+      <w:r>
+        <w:rPr>
+          <w:noProof/>
+        </w:rPr>
+        <w:fldChar w:fldCharType="end"/>
+      </w:r>
+      <w:r>
+        <w:rPr>
+          <w:noProof/>
+        </w:rPr>
+        <w:t>. Модальное окно для вставки буквы в ячейку на игровом поле</w:t>
       </w:r>
     </w:p>
     <w:p>
       <w:pPr>
         <w:keepNext/>
-        <w:ind w:firstLine="708"/>
         <w:jc w:val="center"/>
       </w:pPr>
       <w:r>
-        <w:rPr>
-          <w:rFonts w:ascii="Times New Roman" w:hAnsi="Times New Roman" w:cs="Times New Roman"/>
-          <w:sz w:val="28"/>
-          <w:szCs w:val="28"/>
-        </w:rPr>
+        <w:lastRenderedPageBreak/>
         <w:drawing>
-          <wp:inline distT="0" distB="0" distL="0" distR="0" wp14:anchorId="670941AC" wp14:editId="69294783">
-            <wp:extent cx="4557155" cy="1417443"/>
-            <wp:effectExtent l="0" t="0" r="0" b="0"/>
-            <wp:docPr id="7" name="Рисунок 7"/>
+          <wp:inline distT="0" distB="0" distL="0" distR="0" wp14:anchorId="2100F93B" wp14:editId="4AEB6269">
+            <wp:extent cx="2720340" cy="2372390"/>
+            <wp:effectExtent l="0" t="0" r="3810" b="8890"/>
+            <wp:docPr id="16" name="Рисунок 16"/>
             <wp:cNvGraphicFramePr>
               <a:graphicFrameLocks xmlns:a="http://schemas.openxmlformats.org/drawingml/2006/main" noChangeAspect="1"/>
             </wp:cNvGraphicFramePr>
@@ -861,7 +1051,7 @@
                   <pic:spPr>
                     <a:xfrm>
                       <a:off x="0" y="0"/>
-                      <a:ext cx="4557155" cy="1417443"/>
+                      <a:ext cx="2724759" cy="2376244"/>
                     </a:xfrm>
                     <a:prstGeom prst="rect">
                       <a:avLst/>
@@ -878,11 +1068,6 @@
       <w:pPr>
         <w:pStyle w:val="a3"/>
         <w:jc w:val="center"/>
-        <w:rPr>
-          <w:rFonts w:ascii="Times New Roman" w:hAnsi="Times New Roman" w:cs="Times New Roman"/>
-          <w:sz w:val="28"/>
-          <w:szCs w:val="28"/>
-        </w:rPr>
       </w:pPr>
       <w:r>
         <w:t xml:space="preserve">Рисунок </w:t>
@@ -895,6 +1080,9 @@
           <w:t>7</w:t>
         </w:r>
       </w:fldSimple>
+      <w:r>
+        <w:t>. Подсветка выбранной буквы, которую хочет вставить игрок</w:t>
+      </w:r>
     </w:p>
     <w:p>
       <w:pPr>
@@ -911,7 +1099,31 @@
           <w:sz w:val="28"/>
           <w:szCs w:val="28"/>
         </w:rPr>
-        <w:t>Если слово было уже ранее отгадано, то игра выведет уведомление об этом, после чего пользователь может выделить новое слово.</w:t>
+        <w:t>После</w:t>
+      </w:r>
+      <w:r>
+        <w:rPr>
+          <w:rFonts w:ascii="Times New Roman" w:hAnsi="Times New Roman" w:cs="Times New Roman"/>
+          <w:sz w:val="28"/>
+          <w:szCs w:val="28"/>
+        </w:rPr>
+        <w:t xml:space="preserve"> того, как пользователь подтвердит свой выбор буквы, буква автоматически вставится в выделенную ячейку</w:t>
+      </w:r>
+      <w:r>
+        <w:rPr>
+          <w:rFonts w:ascii="Times New Roman" w:hAnsi="Times New Roman" w:cs="Times New Roman"/>
+          <w:sz w:val="28"/>
+          <w:szCs w:val="28"/>
+        </w:rPr>
+        <w:t xml:space="preserve"> и будет выглядеть как на рисунке 8</w:t>
+      </w:r>
+      <w:r>
+        <w:rPr>
+          <w:rFonts w:ascii="Times New Roman" w:hAnsi="Times New Roman" w:cs="Times New Roman"/>
+          <w:sz w:val="28"/>
+          <w:szCs w:val="28"/>
+        </w:rPr>
+        <w:t>.</w:t>
       </w:r>
     </w:p>
     <w:p>
@@ -921,16 +1133,11 @@
         <w:jc w:val="center"/>
       </w:pPr>
       <w:r>
-        <w:rPr>
-          <w:rFonts w:ascii="Times New Roman" w:hAnsi="Times New Roman" w:cs="Times New Roman"/>
-          <w:sz w:val="28"/>
-          <w:szCs w:val="28"/>
-        </w:rPr>
         <w:drawing>
-          <wp:inline distT="0" distB="0" distL="0" distR="0" wp14:anchorId="1EAC8D4C" wp14:editId="5CB558ED">
-            <wp:extent cx="4625741" cy="1440305"/>
-            <wp:effectExtent l="0" t="0" r="3810" b="7620"/>
-            <wp:docPr id="8" name="Рисунок 8"/>
+          <wp:inline distT="0" distB="0" distL="0" distR="0" wp14:anchorId="4B80E1C4" wp14:editId="2A61E7BC">
+            <wp:extent cx="4058216" cy="2162477"/>
+            <wp:effectExtent l="0" t="0" r="0" b="9525"/>
+            <wp:docPr id="17" name="Рисунок 17"/>
             <wp:cNvGraphicFramePr>
               <a:graphicFrameLocks xmlns:a="http://schemas.openxmlformats.org/drawingml/2006/main" noChangeAspect="1"/>
             </wp:cNvGraphicFramePr>
@@ -950,7 +1157,7 @@
                   <pic:spPr>
                     <a:xfrm>
                       <a:off x="0" y="0"/>
-                      <a:ext cx="4625741" cy="1440305"/>
+                      <a:ext cx="4058216" cy="2162477"/>
                     </a:xfrm>
                     <a:prstGeom prst="rect">
                       <a:avLst/>
@@ -976,14 +1183,33 @@
       <w:r>
         <w:t xml:space="preserve">Рисунок </w:t>
       </w:r>
-      <w:fldSimple w:instr=" SEQ Рисунок \* ARABIC ">
-        <w:r>
-          <w:rPr>
-            <w:noProof/>
-          </w:rPr>
-          <w:t>8</w:t>
-        </w:r>
-      </w:fldSimple>
+      <w:r>
+        <w:fldChar w:fldCharType="begin"/>
+      </w:r>
+      <w:r>
+        <w:instrText xml:space="preserve"> SEQ Рисунок \* ARABIC </w:instrText>
+      </w:r>
+      <w:r>
+        <w:fldChar w:fldCharType="separate"/>
+      </w:r>
+      <w:r>
+        <w:rPr>
+          <w:noProof/>
+        </w:rPr>
+        <w:t>8</w:t>
+      </w:r>
+      <w:r>
+        <w:rPr>
+          <w:noProof/>
+        </w:rPr>
+        <w:fldChar w:fldCharType="end"/>
+      </w:r>
+      <w:r>
+        <w:rPr>
+          <w:noProof/>
+        </w:rPr>
+        <w:t>. Вид ячейки, в которую вставили букву в этом ходу</w:t>
+      </w:r>
     </w:p>
     <w:p>
       <w:pPr>
@@ -1000,7 +1226,127 @@
           <w:sz w:val="28"/>
           <w:szCs w:val="28"/>
         </w:rPr>
-        <w:t>Если игра должна быть завершена после данного хода, игра выведет модальное окно с именем победителя.</w:t>
+        <w:t>Далее</w:t>
+      </w:r>
+      <w:r>
+        <w:rPr>
+          <w:rFonts w:ascii="Times New Roman" w:hAnsi="Times New Roman" w:cs="Times New Roman"/>
+          <w:sz w:val="28"/>
+          <w:szCs w:val="28"/>
+        </w:rPr>
+        <w:t xml:space="preserve"> начинается 2 этап.</w:t>
+      </w:r>
+      <w:r>
+        <w:rPr>
+          <w:rFonts w:ascii="Times New Roman" w:hAnsi="Times New Roman" w:cs="Times New Roman"/>
+          <w:sz w:val="28"/>
+          <w:szCs w:val="28"/>
+        </w:rPr>
+        <w:t xml:space="preserve"> </w:t>
+      </w:r>
+      <w:r>
+        <w:rPr>
+          <w:rFonts w:ascii="Times New Roman" w:hAnsi="Times New Roman" w:cs="Times New Roman"/>
+          <w:sz w:val="28"/>
+          <w:szCs w:val="28"/>
+        </w:rPr>
+        <w:t>П</w:t>
+      </w:r>
+      <w:r>
+        <w:rPr>
+          <w:rFonts w:ascii="Times New Roman" w:hAnsi="Times New Roman" w:cs="Times New Roman"/>
+          <w:sz w:val="28"/>
+          <w:szCs w:val="28"/>
+        </w:rPr>
+        <w:t xml:space="preserve">ользователю необходимо выделить слово, которое он хочет написать на доске, для этого необходимо </w:t>
+      </w:r>
+      <w:r>
+        <w:rPr>
+          <w:rFonts w:ascii="Times New Roman" w:hAnsi="Times New Roman" w:cs="Times New Roman"/>
+          <w:sz w:val="28"/>
+          <w:szCs w:val="28"/>
+        </w:rPr>
+        <w:t>выделить</w:t>
+      </w:r>
+      <w:r>
+        <w:rPr>
+          <w:rFonts w:ascii="Times New Roman" w:hAnsi="Times New Roman" w:cs="Times New Roman"/>
+          <w:sz w:val="28"/>
+          <w:szCs w:val="28"/>
+        </w:rPr>
+        <w:t xml:space="preserve"> </w:t>
+      </w:r>
+      <w:r>
+        <w:rPr>
+          <w:rFonts w:ascii="Times New Roman" w:hAnsi="Times New Roman" w:cs="Times New Roman"/>
+          <w:sz w:val="28"/>
+          <w:szCs w:val="28"/>
+        </w:rPr>
+        <w:t>нужное</w:t>
+      </w:r>
+      <w:r>
+        <w:rPr>
+          <w:rFonts w:ascii="Times New Roman" w:hAnsi="Times New Roman" w:cs="Times New Roman"/>
+          <w:sz w:val="28"/>
+          <w:szCs w:val="28"/>
+        </w:rPr>
+        <w:t xml:space="preserve"> слово.</w:t>
+      </w:r>
+      <w:r>
+        <w:rPr>
+          <w:rFonts w:ascii="Times New Roman" w:hAnsi="Times New Roman" w:cs="Times New Roman"/>
+          <w:sz w:val="28"/>
+          <w:szCs w:val="28"/>
+        </w:rPr>
+        <w:t xml:space="preserve"> Для того, чтобы выделить слово, необходимо нажать на ячейки в нужном порядке.</w:t>
+      </w:r>
+      <w:r>
+        <w:rPr>
+          <w:rFonts w:ascii="Times New Roman" w:hAnsi="Times New Roman" w:cs="Times New Roman"/>
+          <w:sz w:val="28"/>
+          <w:szCs w:val="28"/>
+        </w:rPr>
+        <w:t xml:space="preserve"> Порядок ячеек будет пронумерован по возрастанию в верхнем левом углу.</w:t>
+      </w:r>
+      <w:r>
+        <w:rPr>
+          <w:rFonts w:ascii="Times New Roman" w:hAnsi="Times New Roman" w:cs="Times New Roman"/>
+          <w:sz w:val="28"/>
+          <w:szCs w:val="28"/>
+        </w:rPr>
+        <w:t xml:space="preserve"> </w:t>
+      </w:r>
+      <w:r>
+        <w:rPr>
+          <w:rFonts w:ascii="Times New Roman" w:hAnsi="Times New Roman" w:cs="Times New Roman"/>
+          <w:sz w:val="28"/>
+          <w:szCs w:val="28"/>
+        </w:rPr>
+        <w:t xml:space="preserve"> После того, как пользователь выделит все слово, оно примет следующий вид</w:t>
+      </w:r>
+      <w:r>
+        <w:rPr>
+          <w:rFonts w:ascii="Times New Roman" w:hAnsi="Times New Roman" w:cs="Times New Roman"/>
+          <w:sz w:val="28"/>
+          <w:szCs w:val="28"/>
+        </w:rPr>
+        <w:t xml:space="preserve"> (Рисунок 9)</w:t>
+      </w:r>
+      <w:r>
+        <w:rPr>
+          <w:rFonts w:ascii="Times New Roman" w:hAnsi="Times New Roman" w:cs="Times New Roman"/>
+          <w:sz w:val="28"/>
+          <w:szCs w:val="28"/>
+        </w:rPr>
+        <w:t>.</w:t>
+      </w:r>
+      <w:r>
+        <w:rPr>
+          <w:rFonts w:ascii="Times New Roman" w:hAnsi="Times New Roman" w:cs="Times New Roman"/>
+          <w:sz w:val="28"/>
+          <w:szCs w:val="28"/>
+        </w:rPr>
+        <w:t xml:space="preserve"> </w:t>
       </w:r>
     </w:p>
     <w:p>
@@ -1010,16 +1356,11 @@
         <w:jc w:val="center"/>
       </w:pPr>
       <w:r>
-        <w:rPr>
-          <w:rFonts w:ascii="Times New Roman" w:hAnsi="Times New Roman" w:cs="Times New Roman"/>
-          <w:sz w:val="28"/>
-          <w:szCs w:val="28"/>
-        </w:rPr>
         <w:drawing>
-          <wp:inline distT="0" distB="0" distL="0" distR="0" wp14:anchorId="0BA7A82E" wp14:editId="39EBB099">
-            <wp:extent cx="4541914" cy="1432684"/>
-            <wp:effectExtent l="0" t="0" r="0" b="0"/>
-            <wp:docPr id="10" name="Рисунок 10"/>
+          <wp:inline distT="0" distB="0" distL="0" distR="0" wp14:anchorId="60B7BD4D" wp14:editId="1CD4DD37">
+            <wp:extent cx="4709160" cy="1400673"/>
+            <wp:effectExtent l="0" t="0" r="0" b="9525"/>
+            <wp:docPr id="18" name="Рисунок 18"/>
             <wp:cNvGraphicFramePr>
               <a:graphicFrameLocks xmlns:a="http://schemas.openxmlformats.org/drawingml/2006/main" noChangeAspect="1"/>
             </wp:cNvGraphicFramePr>
@@ -1039,7 +1380,7 @@
                   <pic:spPr>
                     <a:xfrm>
                       <a:off x="0" y="0"/>
-                      <a:ext cx="4541914" cy="1432684"/>
+                      <a:ext cx="4720158" cy="1403944"/>
                     </a:xfrm>
                     <a:prstGeom prst="rect">
                       <a:avLst/>
@@ -1065,14 +1406,33 @@
       <w:r>
         <w:t xml:space="preserve">Рисунок </w:t>
       </w:r>
-      <w:fldSimple w:instr=" SEQ Рисунок \* ARABIC ">
-        <w:r>
-          <w:rPr>
-            <w:noProof/>
-          </w:rPr>
-          <w:t>9</w:t>
-        </w:r>
-      </w:fldSimple>
+      <w:r>
+        <w:fldChar w:fldCharType="begin"/>
+      </w:r>
+      <w:r>
+        <w:instrText xml:space="preserve"> SEQ Рисунок \* ARABIC </w:instrText>
+      </w:r>
+      <w:r>
+        <w:fldChar w:fldCharType="separate"/>
+      </w:r>
+      <w:r>
+        <w:rPr>
+          <w:noProof/>
+        </w:rPr>
+        <w:t>9</w:t>
+      </w:r>
+      <w:r>
+        <w:rPr>
+          <w:noProof/>
+        </w:rPr>
+        <w:fldChar w:fldCharType="end"/>
+      </w:r>
+      <w:r>
+        <w:rPr>
+          <w:noProof/>
+        </w:rPr>
+        <w:t>. Слово, которое выделили на поле</w:t>
+      </w:r>
     </w:p>
     <w:p>
       <w:pPr>
@@ -1090,7 +1450,39 @@
           <w:szCs w:val="28"/>
         </w:rPr>
         <w:lastRenderedPageBreak/>
-        <w:t>Если игра не была завершена и выделенное слово было корректным, то новое слово добавляется к отгаданным словам.</w:t>
+        <w:t>После того как игрок выделит слово и нажмет на кнопку «подтвердить»,</w:t>
+      </w:r>
+      <w:r>
+        <w:rPr>
+          <w:rFonts w:ascii="Times New Roman" w:hAnsi="Times New Roman" w:cs="Times New Roman"/>
+          <w:sz w:val="28"/>
+          <w:szCs w:val="28"/>
+        </w:rPr>
+        <w:t xml:space="preserve"> </w:t>
+      </w:r>
+      <w:r>
+        <w:rPr>
+          <w:rFonts w:ascii="Times New Roman" w:hAnsi="Times New Roman" w:cs="Times New Roman"/>
+          <w:sz w:val="28"/>
+          <w:szCs w:val="28"/>
+        </w:rPr>
+        <w:t>игра проверит корректность хода пользователя. Если слова, которое набрал пользователь нет, то игра предложит добавить его</w:t>
+      </w:r>
+      <w:r>
+        <w:rPr>
+          <w:rFonts w:ascii="Times New Roman" w:hAnsi="Times New Roman" w:cs="Times New Roman"/>
+          <w:sz w:val="28"/>
+          <w:szCs w:val="28"/>
+        </w:rPr>
+        <w:t xml:space="preserve"> (Рисунок 10)</w:t>
+      </w:r>
+      <w:r>
+        <w:rPr>
+          <w:rFonts w:ascii="Times New Roman" w:hAnsi="Times New Roman" w:cs="Times New Roman"/>
+          <w:sz w:val="28"/>
+          <w:szCs w:val="28"/>
+        </w:rPr>
+        <w:t>.</w:t>
       </w:r>
     </w:p>
     <w:p>
@@ -1101,15 +1493,13 @@
       </w:pPr>
       <w:r>
         <w:rPr>
-          <w:rFonts w:ascii="Times New Roman" w:hAnsi="Times New Roman" w:cs="Times New Roman"/>
-          <w:sz w:val="28"/>
-          <w:szCs w:val="28"/>
+          <w:noProof/>
         </w:rPr>
         <w:drawing>
-          <wp:inline distT="0" distB="0" distL="0" distR="0" wp14:anchorId="488FACCB" wp14:editId="4AE4BD9D">
-            <wp:extent cx="2217612" cy="929721"/>
-            <wp:effectExtent l="0" t="0" r="0" b="3810"/>
-            <wp:docPr id="11" name="Рисунок 11"/>
+          <wp:inline distT="0" distB="0" distL="0" distR="0" wp14:anchorId="65DF60A9" wp14:editId="50F4EDF6">
+            <wp:extent cx="5196840" cy="1643212"/>
+            <wp:effectExtent l="0" t="0" r="3810" b="0"/>
+            <wp:docPr id="21" name="Рисунок 21"/>
             <wp:cNvGraphicFramePr>
               <a:graphicFrameLocks xmlns:a="http://schemas.openxmlformats.org/drawingml/2006/main" noChangeAspect="1"/>
             </wp:cNvGraphicFramePr>
@@ -1129,7 +1519,7 @@
                   <pic:spPr>
                     <a:xfrm>
                       <a:off x="0" y="0"/>
-                      <a:ext cx="2217612" cy="929721"/>
+                      <a:ext cx="5211623" cy="1647886"/>
                     </a:xfrm>
                     <a:prstGeom prst="rect">
                       <a:avLst/>
@@ -1155,14 +1545,415 @@
       <w:r>
         <w:t xml:space="preserve">Рисунок </w:t>
       </w:r>
-      <w:fldSimple w:instr=" SEQ Рисунок \* ARABIC ">
-        <w:r>
-          <w:rPr>
-            <w:noProof/>
-          </w:rPr>
-          <w:t>10</w:t>
-        </w:r>
-      </w:fldSimple>
+      <w:r>
+        <w:fldChar w:fldCharType="begin"/>
+      </w:r>
+      <w:r>
+        <w:instrText xml:space="preserve"> SEQ Рисунок \* ARABIC </w:instrText>
+      </w:r>
+      <w:r>
+        <w:fldChar w:fldCharType="separate"/>
+      </w:r>
+      <w:r>
+        <w:rPr>
+          <w:noProof/>
+        </w:rPr>
+        <w:t>10</w:t>
+      </w:r>
+      <w:r>
+        <w:rPr>
+          <w:noProof/>
+        </w:rPr>
+        <w:fldChar w:fldCharType="end"/>
+      </w:r>
+      <w:r>
+        <w:rPr>
+          <w:noProof/>
+        </w:rPr>
+        <w:t>. Модального окно с прделожением добавить слово в текущий словарьы</w:t>
+      </w:r>
+    </w:p>
+    <w:p>
+      <w:pPr>
+        <w:ind w:firstLine="708"/>
+        <w:rPr>
+          <w:rFonts w:ascii="Times New Roman" w:hAnsi="Times New Roman" w:cs="Times New Roman"/>
+          <w:sz w:val="28"/>
+          <w:szCs w:val="28"/>
+        </w:rPr>
+      </w:pPr>
+      <w:r>
+        <w:rPr>
+          <w:rFonts w:ascii="Times New Roman" w:hAnsi="Times New Roman" w:cs="Times New Roman"/>
+          <w:sz w:val="28"/>
+          <w:szCs w:val="28"/>
+        </w:rPr>
+        <w:t>Если слово было уже ранее отгадано, то игра выведет уведомление об этом</w:t>
+      </w:r>
+      <w:r>
+        <w:rPr>
+          <w:rFonts w:ascii="Times New Roman" w:hAnsi="Times New Roman" w:cs="Times New Roman"/>
+          <w:sz w:val="28"/>
+          <w:szCs w:val="28"/>
+        </w:rPr>
+        <w:t xml:space="preserve"> (Рисунок 11)</w:t>
+      </w:r>
+      <w:r>
+        <w:rPr>
+          <w:rFonts w:ascii="Times New Roman" w:hAnsi="Times New Roman" w:cs="Times New Roman"/>
+          <w:sz w:val="28"/>
+          <w:szCs w:val="28"/>
+        </w:rPr>
+        <w:t>, после чего пользователь может выделить новое слово.</w:t>
+      </w:r>
+    </w:p>
+    <w:p>
+      <w:pPr>
+        <w:keepNext/>
+        <w:ind w:firstLine="708"/>
+        <w:jc w:val="center"/>
+      </w:pPr>
+      <w:r>
+        <w:rPr>
+          <w:noProof/>
+        </w:rPr>
+        <w:drawing>
+          <wp:inline distT="0" distB="0" distL="0" distR="0" wp14:anchorId="02FEBCDD" wp14:editId="5AC28477">
+            <wp:extent cx="5158740" cy="1631165"/>
+            <wp:effectExtent l="0" t="0" r="3810" b="7620"/>
+            <wp:docPr id="23" name="Рисунок 23"/>
+            <wp:cNvGraphicFramePr>
+              <a:graphicFrameLocks xmlns:a="http://schemas.openxmlformats.org/drawingml/2006/main" noChangeAspect="1"/>
+            </wp:cNvGraphicFramePr>
+            <a:graphic xmlns:a="http://schemas.openxmlformats.org/drawingml/2006/main">
+              <a:graphicData uri="http://schemas.openxmlformats.org/drawingml/2006/picture">
+                <pic:pic xmlns:pic="http://schemas.openxmlformats.org/drawingml/2006/picture">
+                  <pic:nvPicPr>
+                    <pic:cNvPr id="1" name=""/>
+                    <pic:cNvPicPr/>
+                  </pic:nvPicPr>
+                  <pic:blipFill>
+                    <a:blip r:embed="rId15"/>
+                    <a:stretch>
+                      <a:fillRect/>
+                    </a:stretch>
+                  </pic:blipFill>
+                  <pic:spPr>
+                    <a:xfrm>
+                      <a:off x="0" y="0"/>
+                      <a:ext cx="5166858" cy="1633732"/>
+                    </a:xfrm>
+                    <a:prstGeom prst="rect">
+                      <a:avLst/>
+                    </a:prstGeom>
+                  </pic:spPr>
+                </pic:pic>
+              </a:graphicData>
+            </a:graphic>
+          </wp:inline>
+        </w:drawing>
+      </w:r>
+    </w:p>
+    <w:p>
+      <w:pPr>
+        <w:pStyle w:val="a3"/>
+        <w:jc w:val="center"/>
+        <w:rPr>
+          <w:rFonts w:ascii="Times New Roman" w:hAnsi="Times New Roman" w:cs="Times New Roman"/>
+          <w:sz w:val="28"/>
+          <w:szCs w:val="28"/>
+        </w:rPr>
+      </w:pPr>
+      <w:r>
+        <w:t xml:space="preserve">Рисунок </w:t>
+      </w:r>
+      <w:r>
+        <w:fldChar w:fldCharType="begin"/>
+      </w:r>
+      <w:r>
+        <w:instrText xml:space="preserve"> SEQ Рисунок \* ARABIC </w:instrText>
+      </w:r>
+      <w:r>
+        <w:fldChar w:fldCharType="separate"/>
+      </w:r>
+      <w:r>
+        <w:rPr>
+          <w:noProof/>
+        </w:rPr>
+        <w:t>11</w:t>
+      </w:r>
+      <w:r>
+        <w:rPr>
+          <w:noProof/>
+        </w:rPr>
+        <w:fldChar w:fldCharType="end"/>
+      </w:r>
+      <w:r>
+        <w:rPr>
+          <w:noProof/>
+        </w:rPr>
+        <w:t>. Сообщение о том, что слово было отгадано</w:t>
+      </w:r>
+    </w:p>
+    <w:p>
+      <w:pPr>
+        <w:ind w:firstLine="708"/>
+        <w:rPr>
+          <w:rFonts w:ascii="Times New Roman" w:hAnsi="Times New Roman" w:cs="Times New Roman"/>
+          <w:sz w:val="28"/>
+          <w:szCs w:val="28"/>
+        </w:rPr>
+      </w:pPr>
+      <w:r>
+        <w:rPr>
+          <w:rFonts w:ascii="Times New Roman" w:hAnsi="Times New Roman" w:cs="Times New Roman"/>
+          <w:sz w:val="28"/>
+          <w:szCs w:val="28"/>
+        </w:rPr>
+        <w:t>Если игра должна быть завершена после данного хода, игра выведет модальное окно</w:t>
+      </w:r>
+      <w:r>
+        <w:rPr>
+          <w:rFonts w:ascii="Times New Roman" w:hAnsi="Times New Roman" w:cs="Times New Roman"/>
+          <w:sz w:val="28"/>
+          <w:szCs w:val="28"/>
+        </w:rPr>
+        <w:t xml:space="preserve"> </w:t>
+      </w:r>
+      <w:r>
+        <w:rPr>
+          <w:rFonts w:ascii="Times New Roman" w:hAnsi="Times New Roman" w:cs="Times New Roman"/>
+          <w:sz w:val="28"/>
+          <w:szCs w:val="28"/>
+        </w:rPr>
+        <w:t>(</w:t>
+      </w:r>
+      <w:r>
+        <w:rPr>
+          <w:rFonts w:ascii="Times New Roman" w:hAnsi="Times New Roman" w:cs="Times New Roman"/>
+          <w:sz w:val="28"/>
+          <w:szCs w:val="28"/>
+        </w:rPr>
+        <w:t>Р</w:t>
+      </w:r>
+      <w:r>
+        <w:rPr>
+          <w:rFonts w:ascii="Times New Roman" w:hAnsi="Times New Roman" w:cs="Times New Roman"/>
+          <w:sz w:val="28"/>
+          <w:szCs w:val="28"/>
+        </w:rPr>
+        <w:t>исунок 12)</w:t>
+      </w:r>
+      <w:r>
+        <w:rPr>
+          <w:rFonts w:ascii="Times New Roman" w:hAnsi="Times New Roman" w:cs="Times New Roman"/>
+          <w:sz w:val="28"/>
+          <w:szCs w:val="28"/>
+        </w:rPr>
+        <w:t xml:space="preserve"> с именем победителя.</w:t>
+      </w:r>
+    </w:p>
+    <w:p>
+      <w:pPr>
+        <w:keepNext/>
+        <w:ind w:firstLine="708"/>
+        <w:jc w:val="center"/>
+      </w:pPr>
+      <w:r>
+        <w:rPr>
+          <w:noProof/>
+        </w:rPr>
+        <w:drawing>
+          <wp:inline distT="0" distB="0" distL="0" distR="0" wp14:anchorId="4B83443D" wp14:editId="780C0E6B">
+            <wp:extent cx="4983480" cy="1575749"/>
+            <wp:effectExtent l="0" t="0" r="7620" b="5715"/>
+            <wp:docPr id="24" name="Рисунок 24"/>
+            <wp:cNvGraphicFramePr>
+              <a:graphicFrameLocks xmlns:a="http://schemas.openxmlformats.org/drawingml/2006/main" noChangeAspect="1"/>
+            </wp:cNvGraphicFramePr>
+            <a:graphic xmlns:a="http://schemas.openxmlformats.org/drawingml/2006/main">
+              <a:graphicData uri="http://schemas.openxmlformats.org/drawingml/2006/picture">
+                <pic:pic xmlns:pic="http://schemas.openxmlformats.org/drawingml/2006/picture">
+                  <pic:nvPicPr>
+                    <pic:cNvPr id="1" name=""/>
+                    <pic:cNvPicPr/>
+                  </pic:nvPicPr>
+                  <pic:blipFill>
+                    <a:blip r:embed="rId16"/>
+                    <a:stretch>
+                      <a:fillRect/>
+                    </a:stretch>
+                  </pic:blipFill>
+                  <pic:spPr>
+                    <a:xfrm>
+                      <a:off x="0" y="0"/>
+                      <a:ext cx="4989364" cy="1577609"/>
+                    </a:xfrm>
+                    <a:prstGeom prst="rect">
+                      <a:avLst/>
+                    </a:prstGeom>
+                  </pic:spPr>
+                </pic:pic>
+              </a:graphicData>
+            </a:graphic>
+          </wp:inline>
+        </w:drawing>
+      </w:r>
+    </w:p>
+    <w:p>
+      <w:pPr>
+        <w:pStyle w:val="a3"/>
+        <w:jc w:val="center"/>
+        <w:rPr>
+          <w:rFonts w:ascii="Times New Roman" w:hAnsi="Times New Roman" w:cs="Times New Roman"/>
+          <w:sz w:val="28"/>
+          <w:szCs w:val="28"/>
+        </w:rPr>
+      </w:pPr>
+      <w:r>
+        <w:t xml:space="preserve">Рисунок </w:t>
+      </w:r>
+      <w:r>
+        <w:fldChar w:fldCharType="begin"/>
+      </w:r>
+      <w:r>
+        <w:instrText xml:space="preserve"> SEQ Рисунок \* ARABIC </w:instrText>
+      </w:r>
+      <w:r>
+        <w:fldChar w:fldCharType="separate"/>
+      </w:r>
+      <w:r>
+        <w:rPr>
+          <w:noProof/>
+        </w:rPr>
+        <w:t>12</w:t>
+      </w:r>
+      <w:r>
+        <w:rPr>
+          <w:noProof/>
+        </w:rPr>
+        <w:fldChar w:fldCharType="end"/>
+      </w:r>
+      <w:r>
+        <w:rPr>
+          <w:noProof/>
+        </w:rPr>
+        <w:t>. Модальное окно с победителем игры</w:t>
+      </w:r>
+    </w:p>
+    <w:p>
+      <w:pPr>
+        <w:ind w:firstLine="708"/>
+        <w:rPr>
+          <w:rFonts w:ascii="Times New Roman" w:hAnsi="Times New Roman" w:cs="Times New Roman"/>
+          <w:sz w:val="28"/>
+          <w:szCs w:val="28"/>
+        </w:rPr>
+      </w:pPr>
+      <w:r>
+        <w:rPr>
+          <w:rFonts w:ascii="Times New Roman" w:hAnsi="Times New Roman" w:cs="Times New Roman"/>
+          <w:sz w:val="28"/>
+          <w:szCs w:val="28"/>
+        </w:rPr>
+        <w:t>Если игра не была завершена и выделенное слово было корректным, то новое слово добавляется к отгаданным словам</w:t>
+      </w:r>
+      <w:r>
+        <w:rPr>
+          <w:rFonts w:ascii="Times New Roman" w:hAnsi="Times New Roman" w:cs="Times New Roman"/>
+          <w:sz w:val="28"/>
+          <w:szCs w:val="28"/>
+        </w:rPr>
+        <w:t xml:space="preserve"> и обновится счет у игрока на панели игрока (Рисунок 13)</w:t>
+      </w:r>
+      <w:r>
+        <w:rPr>
+          <w:rFonts w:ascii="Times New Roman" w:hAnsi="Times New Roman" w:cs="Times New Roman"/>
+          <w:sz w:val="28"/>
+          <w:szCs w:val="28"/>
+        </w:rPr>
+        <w:t>.</w:t>
+      </w:r>
+    </w:p>
+    <w:p>
+      <w:pPr>
+        <w:keepNext/>
+        <w:ind w:firstLine="708"/>
+        <w:jc w:val="center"/>
+      </w:pPr>
+      <w:r>
+        <w:lastRenderedPageBreak/>
+        <w:drawing>
+          <wp:inline distT="0" distB="0" distL="0" distR="0" wp14:anchorId="795070A0" wp14:editId="1DFD9A4C">
+            <wp:extent cx="2276793" cy="6382641"/>
+            <wp:effectExtent l="0" t="0" r="9525" b="0"/>
+            <wp:docPr id="25" name="Рисунок 25"/>
+            <wp:cNvGraphicFramePr>
+              <a:graphicFrameLocks xmlns:a="http://schemas.openxmlformats.org/drawingml/2006/main" noChangeAspect="1"/>
+            </wp:cNvGraphicFramePr>
+            <a:graphic xmlns:a="http://schemas.openxmlformats.org/drawingml/2006/main">
+              <a:graphicData uri="http://schemas.openxmlformats.org/drawingml/2006/picture">
+                <pic:pic xmlns:pic="http://schemas.openxmlformats.org/drawingml/2006/picture">
+                  <pic:nvPicPr>
+                    <pic:cNvPr id="1" name=""/>
+                    <pic:cNvPicPr/>
+                  </pic:nvPicPr>
+                  <pic:blipFill>
+                    <a:blip r:embed="rId17"/>
+                    <a:stretch>
+                      <a:fillRect/>
+                    </a:stretch>
+                  </pic:blipFill>
+                  <pic:spPr>
+                    <a:xfrm>
+                      <a:off x="0" y="0"/>
+                      <a:ext cx="2276793" cy="6382641"/>
+                    </a:xfrm>
+                    <a:prstGeom prst="rect">
+                      <a:avLst/>
+                    </a:prstGeom>
+                  </pic:spPr>
+                </pic:pic>
+              </a:graphicData>
+            </a:graphic>
+          </wp:inline>
+        </w:drawing>
+      </w:r>
+    </w:p>
+    <w:p>
+      <w:pPr>
+        <w:pStyle w:val="a3"/>
+        <w:jc w:val="center"/>
+        <w:rPr>
+          <w:rFonts w:ascii="Times New Roman" w:hAnsi="Times New Roman" w:cs="Times New Roman"/>
+          <w:sz w:val="28"/>
+          <w:szCs w:val="28"/>
+        </w:rPr>
+      </w:pPr>
+      <w:r>
+        <w:t xml:space="preserve">Рисунок </w:t>
+      </w:r>
+      <w:r>
+        <w:fldChar w:fldCharType="begin"/>
+      </w:r>
+      <w:r>
+        <w:instrText xml:space="preserve"> SEQ Рисунок \* ARABIC </w:instrText>
+      </w:r>
+      <w:r>
+        <w:fldChar w:fldCharType="separate"/>
+      </w:r>
+      <w:r>
+        <w:rPr>
+          <w:noProof/>
+        </w:rPr>
+        <w:t>13</w:t>
+      </w:r>
+      <w:r>
+        <w:rPr>
+          <w:noProof/>
+        </w:rPr>
+        <w:fldChar w:fldCharType="end"/>
+      </w:r>
     </w:p>
     <w:sectPr>
       <w:pgSz w:w="11906" w:h="16838"/>

</xml_diff>

<commit_message>
1_6 [feat] remove old document
</commit_message>
<xml_diff>
--- a/_DOC/человеко-машинное взаимодействие.docx
+++ b/_DOC/человеко-машинное взаимодействие.docx
@@ -41,7 +41,23 @@
           <w:sz w:val="28"/>
           <w:szCs w:val="28"/>
         </w:rPr>
-        <w:t xml:space="preserve">Перед тем, как начать игру пользователя встречает главное меню, в котором необходимо ввести </w:t>
+        <w:t>Перед тем, как начать игру пользователя встречает главное меню</w:t>
+      </w:r>
+      <w:r>
+        <w:rPr>
+          <w:rFonts w:ascii="Times New Roman" w:hAnsi="Times New Roman" w:cs="Times New Roman"/>
+          <w:sz w:val="28"/>
+          <w:szCs w:val="28"/>
+        </w:rPr>
+        <w:t xml:space="preserve"> (Рисунок 1)</w:t>
+      </w:r>
+      <w:r>
+        <w:rPr>
+          <w:rFonts w:ascii="Times New Roman" w:hAnsi="Times New Roman" w:cs="Times New Roman"/>
+          <w:sz w:val="28"/>
+          <w:szCs w:val="28"/>
+        </w:rPr>
+        <w:t xml:space="preserve">, в котором необходимо ввести </w:t>
       </w:r>
       <w:r>
         <w:rPr>
@@ -91,15 +107,13 @@
       </w:pPr>
       <w:r>
         <w:rPr>
-          <w:rFonts w:ascii="Times New Roman" w:hAnsi="Times New Roman" w:cs="Times New Roman"/>
-          <w:sz w:val="28"/>
-          <w:szCs w:val="28"/>
+          <w:noProof/>
         </w:rPr>
         <w:drawing>
-          <wp:inline distT="0" distB="0" distL="0" distR="0" wp14:anchorId="335EB649" wp14:editId="4C1D9DC6">
-            <wp:extent cx="3147060" cy="2933700"/>
-            <wp:effectExtent l="0" t="0" r="0" b="0"/>
-            <wp:docPr id="2" name="Рисунок 2"/>
+          <wp:inline distT="0" distB="0" distL="0" distR="0" wp14:anchorId="2E885481" wp14:editId="4E9EEE8C">
+            <wp:extent cx="5311140" cy="4643486"/>
+            <wp:effectExtent l="0" t="0" r="3810" b="5080"/>
+            <wp:docPr id="9" name="Рисунок 9"/>
             <wp:cNvGraphicFramePr>
               <a:graphicFrameLocks xmlns:a="http://schemas.openxmlformats.org/drawingml/2006/main" noChangeAspect="1"/>
             </wp:cNvGraphicFramePr>
@@ -110,27 +124,20 @@
                     <pic:cNvPr id="1" name=""/>
                     <pic:cNvPicPr/>
                   </pic:nvPicPr>
-                  <pic:blipFill rotWithShape="1">
+                  <pic:blipFill>
                     <a:blip r:embed="rId5"/>
-                    <a:srcRect t="4467" r="2133"/>
-                    <a:stretch/>
+                    <a:stretch>
+                      <a:fillRect/>
+                    </a:stretch>
                   </pic:blipFill>
-                  <pic:spPr bwMode="auto">
+                  <pic:spPr>
                     <a:xfrm>
                       <a:off x="0" y="0"/>
-                      <a:ext cx="3147333" cy="2933954"/>
+                      <a:ext cx="5317744" cy="4649259"/>
                     </a:xfrm>
                     <a:prstGeom prst="rect">
                       <a:avLst/>
                     </a:prstGeom>
-                    <a:ln>
-                      <a:noFill/>
-                    </a:ln>
-                    <a:extLst>
-                      <a:ext uri="{53640926-AAD7-44D8-BBD7-CCE9431645EC}">
-                        <a14:shadowObscured xmlns:a14="http://schemas.microsoft.com/office/drawing/2010/main"/>
-                      </a:ext>
-                    </a:extLst>
                   </pic:spPr>
                 </pic:pic>
               </a:graphicData>
@@ -152,14 +159,33 @@
       <w:r>
         <w:t xml:space="preserve">Рисунок </w:t>
       </w:r>
-      <w:fldSimple w:instr=" SEQ Рисунок \* ARABIC ">
-        <w:r>
-          <w:rPr>
-            <w:noProof/>
-          </w:rPr>
-          <w:t>1</w:t>
-        </w:r>
-      </w:fldSimple>
+      <w:r>
+        <w:fldChar w:fldCharType="begin"/>
+      </w:r>
+      <w:r>
+        <w:instrText xml:space="preserve"> SEQ Рисунок \* ARABIC </w:instrText>
+      </w:r>
+      <w:r>
+        <w:fldChar w:fldCharType="separate"/>
+      </w:r>
+      <w:r>
+        <w:rPr>
+          <w:noProof/>
+        </w:rPr>
+        <w:t>1</w:t>
+      </w:r>
+      <w:r>
+        <w:rPr>
+          <w:noProof/>
+        </w:rPr>
+        <w:fldChar w:fldCharType="end"/>
+      </w:r>
+      <w:r>
+        <w:rPr>
+          <w:noProof/>
+        </w:rPr>
+        <w:t>. Главное меню</w:t>
+      </w:r>
     </w:p>
     <w:p>
       <w:pPr>
@@ -176,81 +202,45 @@
           <w:szCs w:val="28"/>
         </w:rPr>
         <w:tab/>
-        <w:t>Общий вид</w:t>
-      </w:r>
-      <w:r>
-        <w:rPr>
-          <w:rFonts w:ascii="Times New Roman" w:hAnsi="Times New Roman" w:cs="Times New Roman"/>
-          <w:sz w:val="28"/>
-          <w:szCs w:val="28"/>
-        </w:rPr>
-        <w:t xml:space="preserve"> </w:t>
-      </w:r>
-      <w:r>
-        <w:rPr>
-          <w:rFonts w:ascii="Times New Roman" w:hAnsi="Times New Roman" w:cs="Times New Roman"/>
-          <w:sz w:val="28"/>
-          <w:szCs w:val="28"/>
-        </w:rPr>
-        <w:t>начального</w:t>
-      </w:r>
-      <w:r>
-        <w:rPr>
-          <w:rFonts w:ascii="Times New Roman" w:hAnsi="Times New Roman" w:cs="Times New Roman"/>
-          <w:sz w:val="28"/>
-          <w:szCs w:val="28"/>
-        </w:rPr>
-        <w:t xml:space="preserve"> главного экрана программы представлен ниже. На нем располагается игровое поле, на котором изображены ячейки со </w:t>
-      </w:r>
-      <w:r>
-        <w:rPr>
-          <w:rFonts w:ascii="Times New Roman" w:hAnsi="Times New Roman" w:cs="Times New Roman"/>
-          <w:sz w:val="28"/>
-          <w:szCs w:val="28"/>
-        </w:rPr>
-        <w:t>стартовым словом</w:t>
-      </w:r>
-      <w:r>
-        <w:rPr>
-          <w:rFonts w:ascii="Times New Roman" w:hAnsi="Times New Roman" w:cs="Times New Roman"/>
-          <w:sz w:val="28"/>
-          <w:szCs w:val="28"/>
-        </w:rPr>
-        <w:t>, вписанным на поле.</w:t>
-      </w:r>
-      <w:r>
-        <w:rPr>
-          <w:rFonts w:ascii="Times New Roman" w:hAnsi="Times New Roman" w:cs="Times New Roman"/>
-          <w:sz w:val="28"/>
-          <w:szCs w:val="28"/>
-        </w:rPr>
-        <w:t xml:space="preserve"> В общей сложности, игра поделена на 3 этапа: вставка буквы, выделение слова и проверка на правильность.</w:t>
-      </w:r>
-      <w:r>
-        <w:rPr>
-          <w:rFonts w:ascii="Times New Roman" w:hAnsi="Times New Roman" w:cs="Times New Roman"/>
-          <w:sz w:val="28"/>
-          <w:szCs w:val="28"/>
-        </w:rPr>
-        <w:t xml:space="preserve"> Чтобы пройти на следующий этап, необходимо нажать кнопку «подтвердить», чтобы откатится на этап назад, необходимо нажать кнопку «отменить».</w:t>
+      </w:r>
+      <w:r>
+        <w:rPr>
+          <w:rFonts w:ascii="Times New Roman" w:hAnsi="Times New Roman" w:cs="Times New Roman"/>
+          <w:sz w:val="28"/>
+          <w:szCs w:val="28"/>
+        </w:rPr>
+        <w:t>Если данные будут введены неверно, то откроется модальное окно</w:t>
+      </w:r>
+      <w:r>
+        <w:rPr>
+          <w:rFonts w:ascii="Times New Roman" w:hAnsi="Times New Roman" w:cs="Times New Roman"/>
+          <w:sz w:val="28"/>
+          <w:szCs w:val="28"/>
+        </w:rPr>
+        <w:t xml:space="preserve"> (Рисунок 2)</w:t>
+      </w:r>
+      <w:r>
+        <w:rPr>
+          <w:rFonts w:ascii="Times New Roman" w:hAnsi="Times New Roman" w:cs="Times New Roman"/>
+          <w:sz w:val="28"/>
+          <w:szCs w:val="28"/>
+        </w:rPr>
+        <w:t xml:space="preserve"> с предупреждением о неверно введенных данных.</w:t>
       </w:r>
     </w:p>
     <w:p>
       <w:pPr>
         <w:keepNext/>
-        <w:jc w:val="center"/>
-      </w:pPr>
-      <w:r>
-        <w:rPr>
-          <w:rFonts w:ascii="Times New Roman" w:hAnsi="Times New Roman" w:cs="Times New Roman"/>
-          <w:sz w:val="28"/>
-          <w:szCs w:val="28"/>
+      </w:pPr>
+      <w:r>
+        <w:rPr>
+          <w:noProof/>
         </w:rPr>
         <w:drawing>
-          <wp:inline distT="0" distB="0" distL="0" distR="0" wp14:anchorId="2D32FB1A" wp14:editId="3F31BE4B">
-            <wp:extent cx="3162300" cy="2848484"/>
-            <wp:effectExtent l="0" t="0" r="0" b="9525"/>
-            <wp:docPr id="1" name="Рисунок 1"/>
+          <wp:inline distT="0" distB="0" distL="0" distR="0" wp14:anchorId="3F086EF4" wp14:editId="30AEF79B">
+            <wp:extent cx="5940425" cy="1710690"/>
+            <wp:effectExtent l="0" t="0" r="3175" b="3810"/>
+            <wp:docPr id="12" name="Рисунок 12"/>
             <wp:cNvGraphicFramePr>
               <a:graphicFrameLocks xmlns:a="http://schemas.openxmlformats.org/drawingml/2006/main" noChangeAspect="1"/>
             </wp:cNvGraphicFramePr>
@@ -270,7 +260,7 @@
                   <pic:spPr>
                     <a:xfrm>
                       <a:off x="0" y="0"/>
-                      <a:ext cx="3168640" cy="2854195"/>
+                      <a:ext cx="5940425" cy="1710690"/>
                     </a:xfrm>
                     <a:prstGeom prst="rect">
                       <a:avLst/>
@@ -304,6 +294,9 @@
           <w:t>2</w:t>
         </w:r>
       </w:fldSimple>
+      <w:r>
+        <w:t>. Модальное окно с предупреждением о неверных данных</w:t>
+      </w:r>
     </w:p>
     <w:p>
       <w:pPr>
@@ -320,59 +313,176 @@
           <w:sz w:val="28"/>
           <w:szCs w:val="28"/>
         </w:rPr>
+        <w:t>Начальный</w:t>
+      </w:r>
+      <w:r>
+        <w:rPr>
+          <w:rFonts w:ascii="Times New Roman" w:hAnsi="Times New Roman" w:cs="Times New Roman"/>
+          <w:sz w:val="28"/>
+          <w:szCs w:val="28"/>
+        </w:rPr>
+        <w:t xml:space="preserve"> вид</w:t>
+      </w:r>
+      <w:r>
+        <w:rPr>
+          <w:rFonts w:ascii="Times New Roman" w:hAnsi="Times New Roman" w:cs="Times New Roman"/>
+          <w:sz w:val="28"/>
+          <w:szCs w:val="28"/>
+        </w:rPr>
+        <w:t xml:space="preserve"> </w:t>
+      </w:r>
+      <w:r>
+        <w:rPr>
+          <w:rFonts w:ascii="Times New Roman" w:hAnsi="Times New Roman" w:cs="Times New Roman"/>
+          <w:sz w:val="28"/>
+          <w:szCs w:val="28"/>
+        </w:rPr>
+        <w:t>стартового игрового поля</w:t>
+      </w:r>
+      <w:r>
+        <w:rPr>
+          <w:rFonts w:ascii="Times New Roman" w:hAnsi="Times New Roman" w:cs="Times New Roman"/>
+          <w:sz w:val="28"/>
+          <w:szCs w:val="28"/>
+        </w:rPr>
+        <w:t xml:space="preserve"> программы представлен </w:t>
+      </w:r>
+      <w:r>
+        <w:rPr>
+          <w:rFonts w:ascii="Times New Roman" w:hAnsi="Times New Roman" w:cs="Times New Roman"/>
+          <w:sz w:val="28"/>
+          <w:szCs w:val="28"/>
+        </w:rPr>
+        <w:t>на Рисунке 3</w:t>
+      </w:r>
+      <w:r>
+        <w:rPr>
+          <w:rFonts w:ascii="Times New Roman" w:hAnsi="Times New Roman" w:cs="Times New Roman"/>
+          <w:sz w:val="28"/>
+          <w:szCs w:val="28"/>
+        </w:rPr>
+        <w:t xml:space="preserve">. На нем располагается игровое поле, на котором изображены </w:t>
+      </w:r>
+      <w:r>
+        <w:rPr>
+          <w:rFonts w:ascii="Times New Roman" w:hAnsi="Times New Roman" w:cs="Times New Roman"/>
+          <w:sz w:val="28"/>
+          <w:szCs w:val="28"/>
+        </w:rPr>
         <w:lastRenderedPageBreak/>
-        <w:t xml:space="preserve">Имя активного игрока подчеркнуто снизу. Чтобы начать </w:t>
-      </w:r>
-      <w:r>
-        <w:rPr>
-          <w:rFonts w:ascii="Times New Roman" w:hAnsi="Times New Roman" w:cs="Times New Roman"/>
-          <w:sz w:val="28"/>
-          <w:szCs w:val="28"/>
-        </w:rPr>
-        <w:t>первый этап</w:t>
-      </w:r>
-      <w:r>
-        <w:rPr>
-          <w:rFonts w:ascii="Times New Roman" w:hAnsi="Times New Roman" w:cs="Times New Roman"/>
-          <w:sz w:val="28"/>
-          <w:szCs w:val="28"/>
-        </w:rPr>
-        <w:t xml:space="preserve">, </w:t>
-      </w:r>
-      <w:r>
-        <w:rPr>
-          <w:rFonts w:ascii="Times New Roman" w:hAnsi="Times New Roman" w:cs="Times New Roman"/>
-          <w:sz w:val="28"/>
-          <w:szCs w:val="28"/>
-        </w:rPr>
-        <w:t>игроку</w:t>
-      </w:r>
-      <w:r>
-        <w:rPr>
-          <w:rFonts w:ascii="Times New Roman" w:hAnsi="Times New Roman" w:cs="Times New Roman"/>
-          <w:sz w:val="28"/>
-          <w:szCs w:val="28"/>
-        </w:rPr>
-        <w:t xml:space="preserve"> необходимо нажать на произвольную ячейку недалеко от занятой ячейки. После нажатия ячейка подсветится следующим образом</w:t>
+        <w:t xml:space="preserve">ячейки со </w:t>
+      </w:r>
+      <w:r>
+        <w:rPr>
+          <w:rFonts w:ascii="Times New Roman" w:hAnsi="Times New Roman" w:cs="Times New Roman"/>
+          <w:sz w:val="28"/>
+          <w:szCs w:val="28"/>
+        </w:rPr>
+        <w:t>стартовым словом</w:t>
+      </w:r>
+      <w:r>
+        <w:rPr>
+          <w:rFonts w:ascii="Times New Roman" w:hAnsi="Times New Roman" w:cs="Times New Roman"/>
+          <w:sz w:val="28"/>
+          <w:szCs w:val="28"/>
+        </w:rPr>
+        <w:t>, вписанным на поле</w:t>
+      </w:r>
+      <w:r>
+        <w:rPr>
+          <w:rFonts w:ascii="Times New Roman" w:hAnsi="Times New Roman" w:cs="Times New Roman"/>
+          <w:sz w:val="28"/>
+          <w:szCs w:val="28"/>
+        </w:rPr>
+        <w:t xml:space="preserve"> по середине</w:t>
+      </w:r>
+      <w:r>
+        <w:rPr>
+          <w:rFonts w:ascii="Times New Roman" w:hAnsi="Times New Roman" w:cs="Times New Roman"/>
+          <w:sz w:val="28"/>
+          <w:szCs w:val="28"/>
+        </w:rPr>
+        <w:t>.</w:t>
+      </w:r>
+      <w:r>
+        <w:rPr>
+          <w:rFonts w:ascii="Times New Roman" w:hAnsi="Times New Roman" w:cs="Times New Roman"/>
+          <w:sz w:val="28"/>
+          <w:szCs w:val="28"/>
+        </w:rPr>
+        <w:t xml:space="preserve"> В общей сложности, игра поделена на 3 этапа: вставка буквы, выделение слова и проверка на правильность.</w:t>
+      </w:r>
+      <w:r>
+        <w:rPr>
+          <w:rFonts w:ascii="Times New Roman" w:hAnsi="Times New Roman" w:cs="Times New Roman"/>
+          <w:sz w:val="28"/>
+          <w:szCs w:val="28"/>
+        </w:rPr>
+        <w:t xml:space="preserve"> Чтобы пройти на следующий этап, необходимо нажать кнопку «подтвердить», чтобы откатится на этап назад, необходимо нажать кнопку «отменить</w:t>
+      </w:r>
+      <w:r>
+        <w:rPr>
+          <w:rFonts w:ascii="Times New Roman" w:hAnsi="Times New Roman" w:cs="Times New Roman"/>
+          <w:sz w:val="28"/>
+          <w:szCs w:val="28"/>
+        </w:rPr>
+        <w:t xml:space="preserve"> действия</w:t>
+      </w:r>
+      <w:r>
+        <w:rPr>
+          <w:rFonts w:ascii="Times New Roman" w:hAnsi="Times New Roman" w:cs="Times New Roman"/>
+          <w:sz w:val="28"/>
+          <w:szCs w:val="28"/>
+        </w:rPr>
+        <w:t>»</w:t>
+      </w:r>
+      <w:r>
+        <w:rPr>
+          <w:rFonts w:ascii="Times New Roman" w:hAnsi="Times New Roman" w:cs="Times New Roman"/>
+          <w:sz w:val="28"/>
+          <w:szCs w:val="28"/>
+        </w:rPr>
+        <w:t>, чтобы пропустить ход, необходимо нажать на кнопку «пропустить ход»</w:t>
+      </w:r>
+      <w:r>
+        <w:rPr>
+          <w:rFonts w:ascii="Times New Roman" w:hAnsi="Times New Roman" w:cs="Times New Roman"/>
+          <w:sz w:val="28"/>
+          <w:szCs w:val="28"/>
+        </w:rPr>
+        <w:t>.</w:t>
+      </w:r>
+      <w:r>
+        <w:rPr>
+          <w:rFonts w:ascii="Times New Roman" w:hAnsi="Times New Roman" w:cs="Times New Roman"/>
+          <w:sz w:val="28"/>
+          <w:szCs w:val="28"/>
+        </w:rPr>
+        <w:t xml:space="preserve"> Если игроки захотят преждевременно завершить игру, то можно нажать кнопку «завершить игру».</w:t>
+      </w:r>
+      <w:r>
+        <w:rPr>
+          <w:rFonts w:ascii="Times New Roman" w:hAnsi="Times New Roman" w:cs="Times New Roman"/>
+          <w:sz w:val="28"/>
+          <w:szCs w:val="28"/>
+        </w:rPr>
+        <w:t xml:space="preserve"> Панель активного игрока подсвечена голубым цветом</w:t>
       </w:r>
     </w:p>
     <w:p>
       <w:pPr>
         <w:keepNext/>
-        <w:ind w:firstLine="708"/>
         <w:jc w:val="center"/>
       </w:pPr>
       <w:r>
         <w:rPr>
-          <w:rFonts w:ascii="Times New Roman" w:hAnsi="Times New Roman" w:cs="Times New Roman"/>
-          <w:sz w:val="28"/>
-          <w:szCs w:val="28"/>
+          <w:noProof/>
         </w:rPr>
         <w:drawing>
-          <wp:inline distT="0" distB="0" distL="0" distR="0" wp14:anchorId="67EE1ED7" wp14:editId="35221E62">
-            <wp:extent cx="914479" cy="609653"/>
-            <wp:effectExtent l="0" t="0" r="0" b="0"/>
-            <wp:docPr id="3" name="Рисунок 3"/>
+          <wp:inline distT="0" distB="0" distL="0" distR="0" wp14:anchorId="5F1A924F" wp14:editId="0FA2ED1C">
+            <wp:extent cx="5940425" cy="3077210"/>
+            <wp:effectExtent l="0" t="0" r="3175" b="8890"/>
+            <wp:docPr id="1" name="Рисунок 1"/>
             <wp:cNvGraphicFramePr>
               <a:graphicFrameLocks xmlns:a="http://schemas.openxmlformats.org/drawingml/2006/main" noChangeAspect="1"/>
             </wp:cNvGraphicFramePr>
@@ -392,7 +502,7 @@
                   <pic:spPr>
                     <a:xfrm>
                       <a:off x="0" y="0"/>
-                      <a:ext cx="914479" cy="609653"/>
+                      <a:ext cx="5940425" cy="3077210"/>
                     </a:xfrm>
                     <a:prstGeom prst="rect">
                       <a:avLst/>
@@ -418,14 +528,33 @@
       <w:r>
         <w:t xml:space="preserve">Рисунок </w:t>
       </w:r>
-      <w:fldSimple w:instr=" SEQ Рисунок \* ARABIC ">
-        <w:r>
-          <w:rPr>
-            <w:noProof/>
-          </w:rPr>
-          <w:t>3</w:t>
-        </w:r>
-      </w:fldSimple>
+      <w:r>
+        <w:fldChar w:fldCharType="begin"/>
+      </w:r>
+      <w:r>
+        <w:instrText xml:space="preserve"> SEQ Рисунок \* ARABIC </w:instrText>
+      </w:r>
+      <w:r>
+        <w:fldChar w:fldCharType="separate"/>
+      </w:r>
+      <w:r>
+        <w:rPr>
+          <w:noProof/>
+        </w:rPr>
+        <w:t>3</w:t>
+      </w:r>
+      <w:r>
+        <w:rPr>
+          <w:noProof/>
+        </w:rPr>
+        <w:fldChar w:fldCharType="end"/>
+      </w:r>
+      <w:r>
+        <w:rPr>
+          <w:noProof/>
+        </w:rPr>
+        <w:t>. Пример главного игрового поля</w:t>
+      </w:r>
     </w:p>
     <w:p>
       <w:pPr>
@@ -442,22 +571,39 @@
           <w:sz w:val="28"/>
           <w:szCs w:val="28"/>
         </w:rPr>
-        <w:t>Далее, откроется модальное окно с выбором буквы, которую пользователь хочет вставить в клетку.</w:t>
-      </w:r>
-      <w:r>
-        <w:rPr>
-          <w:rFonts w:ascii="Times New Roman" w:hAnsi="Times New Roman" w:cs="Times New Roman"/>
-          <w:sz w:val="28"/>
-          <w:szCs w:val="28"/>
-        </w:rPr>
-        <w:t xml:space="preserve"> Чтобы подтвердить свой выбор, необходимо нажать кнопку «подтвердить», в противном случае, необходимо нажать «отмена».</w:t>
+        <w:t>Панель и имя активного игрока подсвечена голубым цветом, у неактивного игрока панель серого цвета</w:t>
+      </w:r>
+      <w:r>
+        <w:rPr>
+          <w:rFonts w:ascii="Times New Roman" w:hAnsi="Times New Roman" w:cs="Times New Roman"/>
+          <w:sz w:val="28"/>
+          <w:szCs w:val="28"/>
+        </w:rPr>
+        <w:t xml:space="preserve">. </w:t>
+      </w:r>
+    </w:p>
+    <w:p>
+      <w:pPr>
+        <w:ind w:firstLine="708"/>
+        <w:rPr>
+          <w:rFonts w:ascii="Times New Roman" w:hAnsi="Times New Roman" w:cs="Times New Roman"/>
+          <w:sz w:val="28"/>
+          <w:szCs w:val="28"/>
+        </w:rPr>
+      </w:pPr>
+      <w:r>
+        <w:rPr>
+          <w:rFonts w:ascii="Times New Roman" w:hAnsi="Times New Roman" w:cs="Times New Roman"/>
+          <w:sz w:val="28"/>
+          <w:szCs w:val="28"/>
+        </w:rPr>
+        <w:t>На каждом этапе игры, чтобы игрок не потерялся, сверху игрового поля расположена надпись с подсказкой (Рисунок 4), что делать и на каком этапе игрок.</w:t>
       </w:r>
     </w:p>
     <w:p>
       <w:pPr>
         <w:keepNext/>
         <w:ind w:firstLine="708"/>
-        <w:jc w:val="center"/>
       </w:pPr>
       <w:r>
         <w:rPr>
@@ -466,10 +612,10 @@
           <w:szCs w:val="28"/>
         </w:rPr>
         <w:drawing>
-          <wp:inline distT="0" distB="0" distL="0" distR="0" wp14:anchorId="1378C28B" wp14:editId="1ACC0E56">
-            <wp:extent cx="3558848" cy="2385267"/>
-            <wp:effectExtent l="0" t="0" r="3810" b="0"/>
-            <wp:docPr id="4" name="Рисунок 4"/>
+          <wp:inline distT="0" distB="0" distL="0" distR="0" wp14:anchorId="5900C311" wp14:editId="5CF20431">
+            <wp:extent cx="5562600" cy="1017905"/>
+            <wp:effectExtent l="0" t="0" r="0" b="0"/>
+            <wp:docPr id="13" name="Рисунок 13"/>
             <wp:cNvGraphicFramePr>
               <a:graphicFrameLocks xmlns:a="http://schemas.openxmlformats.org/drawingml/2006/main" noChangeAspect="1"/>
             </wp:cNvGraphicFramePr>
@@ -489,7 +635,7 @@
                   <pic:spPr>
                     <a:xfrm>
                       <a:off x="0" y="0"/>
-                      <a:ext cx="3558848" cy="2385267"/>
+                      <a:ext cx="5562600" cy="1017905"/>
                     </a:xfrm>
                     <a:prstGeom prst="rect">
                       <a:avLst/>
@@ -523,6 +669,9 @@
           <w:t>4</w:t>
         </w:r>
       </w:fldSimple>
+      <w:r>
+        <w:t>. Надпись с подсказкой</w:t>
+      </w:r>
     </w:p>
     <w:p>
       <w:pPr>
@@ -539,15 +688,103 @@
           <w:sz w:val="28"/>
           <w:szCs w:val="28"/>
         </w:rPr>
-        <w:t>После</w:t>
-      </w:r>
-      <w:r>
-        <w:rPr>
-          <w:rFonts w:ascii="Times New Roman" w:hAnsi="Times New Roman" w:cs="Times New Roman"/>
-          <w:sz w:val="28"/>
-          <w:szCs w:val="28"/>
-        </w:rPr>
-        <w:t xml:space="preserve"> того, как пользователь подтвердит свой выбор буквы, буква автоматически вставится в выделенную ячейку.</w:t>
+        <w:t>В начале</w:t>
+      </w:r>
+      <w:r>
+        <w:rPr>
+          <w:rFonts w:ascii="Times New Roman" w:hAnsi="Times New Roman" w:cs="Times New Roman"/>
+          <w:sz w:val="28"/>
+          <w:szCs w:val="28"/>
+        </w:rPr>
+        <w:t xml:space="preserve"> </w:t>
+      </w:r>
+      <w:r>
+        <w:rPr>
+          <w:rFonts w:ascii="Times New Roman" w:hAnsi="Times New Roman" w:cs="Times New Roman"/>
+          <w:sz w:val="28"/>
+          <w:szCs w:val="28"/>
+        </w:rPr>
+        <w:t>перв</w:t>
+      </w:r>
+      <w:r>
+        <w:rPr>
+          <w:rFonts w:ascii="Times New Roman" w:hAnsi="Times New Roman" w:cs="Times New Roman"/>
+          <w:sz w:val="28"/>
+          <w:szCs w:val="28"/>
+        </w:rPr>
+        <w:t>ого</w:t>
+      </w:r>
+      <w:r>
+        <w:rPr>
+          <w:rFonts w:ascii="Times New Roman" w:hAnsi="Times New Roman" w:cs="Times New Roman"/>
+          <w:sz w:val="28"/>
+          <w:szCs w:val="28"/>
+        </w:rPr>
+        <w:t xml:space="preserve"> этап</w:t>
+      </w:r>
+      <w:r>
+        <w:rPr>
+          <w:rFonts w:ascii="Times New Roman" w:hAnsi="Times New Roman" w:cs="Times New Roman"/>
+          <w:sz w:val="28"/>
+          <w:szCs w:val="28"/>
+        </w:rPr>
+        <w:t>а</w:t>
+      </w:r>
+      <w:r>
+        <w:rPr>
+          <w:rFonts w:ascii="Times New Roman" w:hAnsi="Times New Roman" w:cs="Times New Roman"/>
+          <w:sz w:val="28"/>
+          <w:szCs w:val="28"/>
+        </w:rPr>
+        <w:t xml:space="preserve">, </w:t>
+      </w:r>
+      <w:r>
+        <w:rPr>
+          <w:rFonts w:ascii="Times New Roman" w:hAnsi="Times New Roman" w:cs="Times New Roman"/>
+          <w:sz w:val="28"/>
+          <w:szCs w:val="28"/>
+        </w:rPr>
+        <w:t>игроку</w:t>
+      </w:r>
+      <w:r>
+        <w:rPr>
+          <w:rFonts w:ascii="Times New Roman" w:hAnsi="Times New Roman" w:cs="Times New Roman"/>
+          <w:sz w:val="28"/>
+          <w:szCs w:val="28"/>
+        </w:rPr>
+        <w:t xml:space="preserve"> необходимо нажать на произвольную ячейку недалеко от занятой ячейки</w:t>
+      </w:r>
+      <w:r>
+        <w:rPr>
+          <w:rFonts w:ascii="Times New Roman" w:hAnsi="Times New Roman" w:cs="Times New Roman"/>
+          <w:sz w:val="28"/>
+          <w:szCs w:val="28"/>
+        </w:rPr>
+        <w:t>.</w:t>
+      </w:r>
+      <w:r>
+        <w:rPr>
+          <w:rFonts w:ascii="Times New Roman" w:hAnsi="Times New Roman" w:cs="Times New Roman"/>
+          <w:sz w:val="28"/>
+          <w:szCs w:val="28"/>
+        </w:rPr>
+        <w:t xml:space="preserve"> После нажатия ячейка подсветится следующим образом</w:t>
+      </w:r>
+      <w:r>
+        <w:rPr>
+          <w:rFonts w:ascii="Times New Roman" w:hAnsi="Times New Roman" w:cs="Times New Roman"/>
+          <w:sz w:val="28"/>
+          <w:szCs w:val="28"/>
+        </w:rPr>
+        <w:t xml:space="preserve"> (Рисунок 5). После того, как игрок определится с выбором клетки, в которую он захочет вставить букву, необходимо нажать кнопку «подтвердить»</w:t>
+      </w:r>
+      <w:r>
+        <w:rPr>
+          <w:rFonts w:ascii="Times New Roman" w:hAnsi="Times New Roman" w:cs="Times New Roman"/>
+          <w:sz w:val="28"/>
+          <w:szCs w:val="28"/>
+        </w:rPr>
+        <w:t>.</w:t>
       </w:r>
     </w:p>
     <w:p>
@@ -557,16 +794,12 @@
         <w:jc w:val="center"/>
       </w:pPr>
       <w:r>
-        <w:rPr>
-          <w:rFonts w:ascii="Times New Roman" w:hAnsi="Times New Roman" w:cs="Times New Roman"/>
-          <w:sz w:val="28"/>
-          <w:szCs w:val="28"/>
-        </w:rPr>
+        <w:lastRenderedPageBreak/>
         <w:drawing>
-          <wp:inline distT="0" distB="0" distL="0" distR="0" wp14:anchorId="2973C066" wp14:editId="58A8BEED">
-            <wp:extent cx="1699407" cy="1165961"/>
-            <wp:effectExtent l="0" t="0" r="0" b="0"/>
-            <wp:docPr id="5" name="Рисунок 5"/>
+          <wp:inline distT="0" distB="0" distL="0" distR="0" wp14:anchorId="56AACE11" wp14:editId="71B05483">
+            <wp:extent cx="2629267" cy="2238687"/>
+            <wp:effectExtent l="0" t="0" r="0" b="9525"/>
+            <wp:docPr id="14" name="Рисунок 14"/>
             <wp:cNvGraphicFramePr>
               <a:graphicFrameLocks xmlns:a="http://schemas.openxmlformats.org/drawingml/2006/main" noChangeAspect="1"/>
             </wp:cNvGraphicFramePr>
@@ -586,7 +819,7 @@
                   <pic:spPr>
                     <a:xfrm>
                       <a:off x="0" y="0"/>
-                      <a:ext cx="1699407" cy="1165961"/>
+                      <a:ext cx="2629267" cy="2238687"/>
                     </a:xfrm>
                     <a:prstGeom prst="rect">
                       <a:avLst/>
@@ -612,14 +845,36 @@
       <w:r>
         <w:t xml:space="preserve">Рисунок </w:t>
       </w:r>
-      <w:fldSimple w:instr=" SEQ Рисунок \* ARABIC ">
-        <w:r>
-          <w:rPr>
-            <w:noProof/>
-          </w:rPr>
-          <w:t>5</w:t>
-        </w:r>
-      </w:fldSimple>
+      <w:r>
+        <w:fldChar w:fldCharType="begin"/>
+      </w:r>
+      <w:r>
+        <w:instrText xml:space="preserve"> SEQ Рисунок \*</w:instrText>
+      </w:r>
+      <w:r>
+        <w:instrText xml:space="preserve"> ARABIC </w:instrText>
+      </w:r>
+      <w:r>
+        <w:fldChar w:fldCharType="separate"/>
+      </w:r>
+      <w:r>
+        <w:rPr>
+          <w:noProof/>
+        </w:rPr>
+        <w:t>5</w:t>
+      </w:r>
+      <w:r>
+        <w:rPr>
+          <w:noProof/>
+        </w:rPr>
+        <w:fldChar w:fldCharType="end"/>
+      </w:r>
+      <w:r>
+        <w:rPr>
+          <w:noProof/>
+        </w:rPr>
+        <w:t>. Подсветка клетки, которую выбрали для вставки буквы</w:t>
+      </w:r>
     </w:p>
     <w:p>
       <w:pPr>
@@ -636,95 +891,47 @@
           <w:sz w:val="28"/>
           <w:szCs w:val="28"/>
         </w:rPr>
-        <w:t>Далее</w:t>
-      </w:r>
-      <w:r>
-        <w:rPr>
-          <w:rFonts w:ascii="Times New Roman" w:hAnsi="Times New Roman" w:cs="Times New Roman"/>
-          <w:sz w:val="28"/>
-          <w:szCs w:val="28"/>
-        </w:rPr>
-        <w:t xml:space="preserve"> начинается 2 этап.</w:t>
-      </w:r>
-      <w:r>
-        <w:rPr>
-          <w:rFonts w:ascii="Times New Roman" w:hAnsi="Times New Roman" w:cs="Times New Roman"/>
-          <w:sz w:val="28"/>
-          <w:szCs w:val="28"/>
-        </w:rPr>
-        <w:t xml:space="preserve"> </w:t>
-      </w:r>
-      <w:r>
-        <w:rPr>
-          <w:rFonts w:ascii="Times New Roman" w:hAnsi="Times New Roman" w:cs="Times New Roman"/>
-          <w:sz w:val="28"/>
-          <w:szCs w:val="28"/>
-        </w:rPr>
-        <w:t>П</w:t>
-      </w:r>
-      <w:r>
-        <w:rPr>
-          <w:rFonts w:ascii="Times New Roman" w:hAnsi="Times New Roman" w:cs="Times New Roman"/>
-          <w:sz w:val="28"/>
-          <w:szCs w:val="28"/>
-        </w:rPr>
-        <w:t xml:space="preserve">ользователю необходимо выделить слово, которое он хочет написать на доске, для этого необходимо </w:t>
-      </w:r>
-      <w:r>
-        <w:rPr>
-          <w:rFonts w:ascii="Times New Roman" w:hAnsi="Times New Roman" w:cs="Times New Roman"/>
-          <w:sz w:val="28"/>
-          <w:szCs w:val="28"/>
-        </w:rPr>
-        <w:t>выделить</w:t>
-      </w:r>
-      <w:r>
-        <w:rPr>
-          <w:rFonts w:ascii="Times New Roman" w:hAnsi="Times New Roman" w:cs="Times New Roman"/>
-          <w:sz w:val="28"/>
-          <w:szCs w:val="28"/>
-        </w:rPr>
-        <w:t xml:space="preserve"> </w:t>
-      </w:r>
-      <w:r>
-        <w:rPr>
-          <w:rFonts w:ascii="Times New Roman" w:hAnsi="Times New Roman" w:cs="Times New Roman"/>
-          <w:sz w:val="28"/>
-          <w:szCs w:val="28"/>
-        </w:rPr>
-        <w:t>нужное</w:t>
-      </w:r>
-      <w:r>
-        <w:rPr>
-          <w:rFonts w:ascii="Times New Roman" w:hAnsi="Times New Roman" w:cs="Times New Roman"/>
-          <w:sz w:val="28"/>
-          <w:szCs w:val="28"/>
-        </w:rPr>
-        <w:t xml:space="preserve"> слово.</w:t>
-      </w:r>
-      <w:r>
-        <w:rPr>
-          <w:rFonts w:ascii="Times New Roman" w:hAnsi="Times New Roman" w:cs="Times New Roman"/>
-          <w:sz w:val="28"/>
-          <w:szCs w:val="28"/>
-        </w:rPr>
-        <w:t xml:space="preserve"> Для того, чтобы выделить слово, необходимо нажать на ячейки в нужном порядке.</w:t>
-      </w:r>
-      <w:r>
-        <w:rPr>
-          <w:rFonts w:ascii="Times New Roman" w:hAnsi="Times New Roman" w:cs="Times New Roman"/>
-          <w:sz w:val="28"/>
-          <w:szCs w:val="28"/>
-        </w:rPr>
-        <w:t xml:space="preserve"> </w:t>
-      </w:r>
-      <w:r>
-        <w:rPr>
-          <w:rFonts w:ascii="Times New Roman" w:hAnsi="Times New Roman" w:cs="Times New Roman"/>
-          <w:sz w:val="28"/>
-          <w:szCs w:val="28"/>
-        </w:rPr>
-        <w:t xml:space="preserve"> После того, как пользователь выделит все слово, оно примет следующий вид.</w:t>
+        <w:t>После этого</w:t>
+      </w:r>
+      <w:r>
+        <w:rPr>
+          <w:rFonts w:ascii="Times New Roman" w:hAnsi="Times New Roman" w:cs="Times New Roman"/>
+          <w:sz w:val="28"/>
+          <w:szCs w:val="28"/>
+        </w:rPr>
+        <w:t>, откроется модальное окно с выбором буквы</w:t>
+      </w:r>
+      <w:r>
+        <w:rPr>
+          <w:rFonts w:ascii="Times New Roman" w:hAnsi="Times New Roman" w:cs="Times New Roman"/>
+          <w:sz w:val="28"/>
+          <w:szCs w:val="28"/>
+        </w:rPr>
+        <w:t xml:space="preserve"> (Рисунок 6)</w:t>
+      </w:r>
+      <w:r>
+        <w:rPr>
+          <w:rFonts w:ascii="Times New Roman" w:hAnsi="Times New Roman" w:cs="Times New Roman"/>
+          <w:sz w:val="28"/>
+          <w:szCs w:val="28"/>
+        </w:rPr>
+        <w:t>, которую пользователь хочет вставить в клетку.</w:t>
+      </w:r>
+      <w:r>
+        <w:rPr>
+          <w:rFonts w:ascii="Times New Roman" w:hAnsi="Times New Roman" w:cs="Times New Roman"/>
+          <w:sz w:val="28"/>
+          <w:szCs w:val="28"/>
+        </w:rPr>
+        <w:t xml:space="preserve"> Для того, чтобы выбрать букву, необходимо нажать на ячейку с буковой, после чего она подсветится как на рисунке 7. </w:t>
+      </w:r>
+      <w:r>
+        <w:rPr>
+          <w:rFonts w:ascii="Times New Roman" w:hAnsi="Times New Roman" w:cs="Times New Roman"/>
+          <w:sz w:val="28"/>
+          <w:szCs w:val="28"/>
+        </w:rPr>
+        <w:t>Чтобы подтвердить свой выбор, необходимо нажать кнопку «подтвердить», в противном случае, необходимо нажать «отмена».</w:t>
       </w:r>
     </w:p>
     <w:p>
@@ -735,16 +942,13 @@
       </w:pPr>
       <w:r>
         <w:rPr>
-          <w:rFonts w:ascii="Times New Roman" w:hAnsi="Times New Roman" w:cs="Times New Roman"/>
-          <w:sz w:val="28"/>
-          <w:szCs w:val="28"/>
-        </w:rPr>
-        <w:lastRenderedPageBreak/>
+          <w:noProof/>
+        </w:rPr>
         <w:drawing>
-          <wp:inline distT="0" distB="0" distL="0" distR="0" wp14:anchorId="1401D6AE" wp14:editId="25958F41">
-            <wp:extent cx="2286198" cy="1135478"/>
-            <wp:effectExtent l="0" t="0" r="0" b="7620"/>
-            <wp:docPr id="6" name="Рисунок 6"/>
+          <wp:inline distT="0" distB="0" distL="0" distR="0" wp14:anchorId="4450CF88" wp14:editId="4CD1F682">
+            <wp:extent cx="4709160" cy="3686787"/>
+            <wp:effectExtent l="0" t="0" r="0" b="9525"/>
+            <wp:docPr id="15" name="Рисунок 15"/>
             <wp:cNvGraphicFramePr>
               <a:graphicFrameLocks xmlns:a="http://schemas.openxmlformats.org/drawingml/2006/main" noChangeAspect="1"/>
             </wp:cNvGraphicFramePr>
@@ -764,7 +968,7 @@
                   <pic:spPr>
                     <a:xfrm>
                       <a:off x="0" y="0"/>
-                      <a:ext cx="2286198" cy="1135478"/>
+                      <a:ext cx="4713714" cy="3690353"/>
                     </a:xfrm>
                     <a:prstGeom prst="rect">
                       <a:avLst/>
@@ -782,66 +986,52 @@
         <w:pStyle w:val="a3"/>
         <w:jc w:val="center"/>
         <w:rPr>
-          <w:rFonts w:ascii="Times New Roman" w:hAnsi="Times New Roman" w:cs="Times New Roman"/>
-          <w:sz w:val="28"/>
-          <w:szCs w:val="28"/>
+          <w:noProof/>
         </w:rPr>
       </w:pPr>
       <w:r>
         <w:t xml:space="preserve">Рисунок </w:t>
       </w:r>
-      <w:fldSimple w:instr=" SEQ Рисунок \* ARABIC ">
-        <w:r>
-          <w:rPr>
-            <w:noProof/>
-          </w:rPr>
-          <w:t>6</w:t>
-        </w:r>
-      </w:fldSimple>
-    </w:p>
-    <w:p>
-      <w:pPr>
-        <w:ind w:firstLine="708"/>
-        <w:rPr>
-          <w:rFonts w:ascii="Times New Roman" w:hAnsi="Times New Roman" w:cs="Times New Roman"/>
-          <w:sz w:val="28"/>
-          <w:szCs w:val="28"/>
-        </w:rPr>
-      </w:pPr>
-      <w:r>
-        <w:rPr>
-          <w:rFonts w:ascii="Times New Roman" w:hAnsi="Times New Roman" w:cs="Times New Roman"/>
-          <w:sz w:val="28"/>
-          <w:szCs w:val="28"/>
-        </w:rPr>
-        <w:t xml:space="preserve">Цифрами пронумерован порядок, в котором было выделено слово. После чего, </w:t>
-      </w:r>
-      <w:r>
-        <w:rPr>
-          <w:rFonts w:ascii="Times New Roman" w:hAnsi="Times New Roman" w:cs="Times New Roman"/>
-          <w:sz w:val="28"/>
-          <w:szCs w:val="28"/>
-        </w:rPr>
-        <w:t>игра проверит корректность хода пользователя. Если слова, которое набрал пользователь нет, то игра предложит добавить его.</w:t>
+      <w:r>
+        <w:fldChar w:fldCharType="begin"/>
+      </w:r>
+      <w:r>
+        <w:instrText xml:space="preserve"> SEQ Рисунок \* ARABIC </w:instrText>
+      </w:r>
+      <w:r>
+        <w:fldChar w:fldCharType="separate"/>
+      </w:r>
+      <w:r>
+        <w:rPr>
+          <w:noProof/>
+        </w:rPr>
+        <w:t>6</w:t>
+      </w:r>
+      <w:r>
+        <w:rPr>
+          <w:noProof/>
+        </w:rPr>
+        <w:fldChar w:fldCharType="end"/>
+      </w:r>
+      <w:r>
+        <w:rPr>
+          <w:noProof/>
+        </w:rPr>
+        <w:t>. Модальное окно для вставки буквы в ячейку на игровом поле</w:t>
       </w:r>
     </w:p>
     <w:p>
       <w:pPr>
         <w:keepNext/>
-        <w:ind w:firstLine="708"/>
         <w:jc w:val="center"/>
       </w:pPr>
       <w:r>
-        <w:rPr>
-          <w:rFonts w:ascii="Times New Roman" w:hAnsi="Times New Roman" w:cs="Times New Roman"/>
-          <w:sz w:val="28"/>
-          <w:szCs w:val="28"/>
-        </w:rPr>
+        <w:lastRenderedPageBreak/>
         <w:drawing>
-          <wp:inline distT="0" distB="0" distL="0" distR="0" wp14:anchorId="670941AC" wp14:editId="69294783">
-            <wp:extent cx="4557155" cy="1417443"/>
-            <wp:effectExtent l="0" t="0" r="0" b="0"/>
-            <wp:docPr id="7" name="Рисунок 7"/>
+          <wp:inline distT="0" distB="0" distL="0" distR="0" wp14:anchorId="2100F93B" wp14:editId="4AEB6269">
+            <wp:extent cx="2720340" cy="2372390"/>
+            <wp:effectExtent l="0" t="0" r="3810" b="8890"/>
+            <wp:docPr id="16" name="Рисунок 16"/>
             <wp:cNvGraphicFramePr>
               <a:graphicFrameLocks xmlns:a="http://schemas.openxmlformats.org/drawingml/2006/main" noChangeAspect="1"/>
             </wp:cNvGraphicFramePr>
@@ -861,7 +1051,7 @@
                   <pic:spPr>
                     <a:xfrm>
                       <a:off x="0" y="0"/>
-                      <a:ext cx="4557155" cy="1417443"/>
+                      <a:ext cx="2724759" cy="2376244"/>
                     </a:xfrm>
                     <a:prstGeom prst="rect">
                       <a:avLst/>
@@ -878,11 +1068,6 @@
       <w:pPr>
         <w:pStyle w:val="a3"/>
         <w:jc w:val="center"/>
-        <w:rPr>
-          <w:rFonts w:ascii="Times New Roman" w:hAnsi="Times New Roman" w:cs="Times New Roman"/>
-          <w:sz w:val="28"/>
-          <w:szCs w:val="28"/>
-        </w:rPr>
       </w:pPr>
       <w:r>
         <w:t xml:space="preserve">Рисунок </w:t>
@@ -895,6 +1080,9 @@
           <w:t>7</w:t>
         </w:r>
       </w:fldSimple>
+      <w:r>
+        <w:t>. Подсветка выбранной буквы, которую хочет вставить игрок</w:t>
+      </w:r>
     </w:p>
     <w:p>
       <w:pPr>
@@ -911,7 +1099,31 @@
           <w:sz w:val="28"/>
           <w:szCs w:val="28"/>
         </w:rPr>
-        <w:t>Если слово было уже ранее отгадано, то игра выведет уведомление об этом, после чего пользователь может выделить новое слово.</w:t>
+        <w:t>После</w:t>
+      </w:r>
+      <w:r>
+        <w:rPr>
+          <w:rFonts w:ascii="Times New Roman" w:hAnsi="Times New Roman" w:cs="Times New Roman"/>
+          <w:sz w:val="28"/>
+          <w:szCs w:val="28"/>
+        </w:rPr>
+        <w:t xml:space="preserve"> того, как пользователь подтвердит свой выбор буквы, буква автоматически вставится в выделенную ячейку</w:t>
+      </w:r>
+      <w:r>
+        <w:rPr>
+          <w:rFonts w:ascii="Times New Roman" w:hAnsi="Times New Roman" w:cs="Times New Roman"/>
+          <w:sz w:val="28"/>
+          <w:szCs w:val="28"/>
+        </w:rPr>
+        <w:t xml:space="preserve"> и будет выглядеть как на рисунке 8</w:t>
+      </w:r>
+      <w:r>
+        <w:rPr>
+          <w:rFonts w:ascii="Times New Roman" w:hAnsi="Times New Roman" w:cs="Times New Roman"/>
+          <w:sz w:val="28"/>
+          <w:szCs w:val="28"/>
+        </w:rPr>
+        <w:t>.</w:t>
       </w:r>
     </w:p>
     <w:p>
@@ -921,16 +1133,11 @@
         <w:jc w:val="center"/>
       </w:pPr>
       <w:r>
-        <w:rPr>
-          <w:rFonts w:ascii="Times New Roman" w:hAnsi="Times New Roman" w:cs="Times New Roman"/>
-          <w:sz w:val="28"/>
-          <w:szCs w:val="28"/>
-        </w:rPr>
         <w:drawing>
-          <wp:inline distT="0" distB="0" distL="0" distR="0" wp14:anchorId="1EAC8D4C" wp14:editId="5CB558ED">
-            <wp:extent cx="4625741" cy="1440305"/>
-            <wp:effectExtent l="0" t="0" r="3810" b="7620"/>
-            <wp:docPr id="8" name="Рисунок 8"/>
+          <wp:inline distT="0" distB="0" distL="0" distR="0" wp14:anchorId="4B80E1C4" wp14:editId="2A61E7BC">
+            <wp:extent cx="4058216" cy="2162477"/>
+            <wp:effectExtent l="0" t="0" r="0" b="9525"/>
+            <wp:docPr id="17" name="Рисунок 17"/>
             <wp:cNvGraphicFramePr>
               <a:graphicFrameLocks xmlns:a="http://schemas.openxmlformats.org/drawingml/2006/main" noChangeAspect="1"/>
             </wp:cNvGraphicFramePr>
@@ -950,7 +1157,7 @@
                   <pic:spPr>
                     <a:xfrm>
                       <a:off x="0" y="0"/>
-                      <a:ext cx="4625741" cy="1440305"/>
+                      <a:ext cx="4058216" cy="2162477"/>
                     </a:xfrm>
                     <a:prstGeom prst="rect">
                       <a:avLst/>
@@ -976,14 +1183,33 @@
       <w:r>
         <w:t xml:space="preserve">Рисунок </w:t>
       </w:r>
-      <w:fldSimple w:instr=" SEQ Рисунок \* ARABIC ">
-        <w:r>
-          <w:rPr>
-            <w:noProof/>
-          </w:rPr>
-          <w:t>8</w:t>
-        </w:r>
-      </w:fldSimple>
+      <w:r>
+        <w:fldChar w:fldCharType="begin"/>
+      </w:r>
+      <w:r>
+        <w:instrText xml:space="preserve"> SEQ Рисунок \* ARABIC </w:instrText>
+      </w:r>
+      <w:r>
+        <w:fldChar w:fldCharType="separate"/>
+      </w:r>
+      <w:r>
+        <w:rPr>
+          <w:noProof/>
+        </w:rPr>
+        <w:t>8</w:t>
+      </w:r>
+      <w:r>
+        <w:rPr>
+          <w:noProof/>
+        </w:rPr>
+        <w:fldChar w:fldCharType="end"/>
+      </w:r>
+      <w:r>
+        <w:rPr>
+          <w:noProof/>
+        </w:rPr>
+        <w:t>. Вид ячейки, в которую вставили букву в этом ходу</w:t>
+      </w:r>
     </w:p>
     <w:p>
       <w:pPr>
@@ -1000,7 +1226,127 @@
           <w:sz w:val="28"/>
           <w:szCs w:val="28"/>
         </w:rPr>
-        <w:t>Если игра должна быть завершена после данного хода, игра выведет модальное окно с именем победителя.</w:t>
+        <w:t>Далее</w:t>
+      </w:r>
+      <w:r>
+        <w:rPr>
+          <w:rFonts w:ascii="Times New Roman" w:hAnsi="Times New Roman" w:cs="Times New Roman"/>
+          <w:sz w:val="28"/>
+          <w:szCs w:val="28"/>
+        </w:rPr>
+        <w:t xml:space="preserve"> начинается 2 этап.</w:t>
+      </w:r>
+      <w:r>
+        <w:rPr>
+          <w:rFonts w:ascii="Times New Roman" w:hAnsi="Times New Roman" w:cs="Times New Roman"/>
+          <w:sz w:val="28"/>
+          <w:szCs w:val="28"/>
+        </w:rPr>
+        <w:t xml:space="preserve"> </w:t>
+      </w:r>
+      <w:r>
+        <w:rPr>
+          <w:rFonts w:ascii="Times New Roman" w:hAnsi="Times New Roman" w:cs="Times New Roman"/>
+          <w:sz w:val="28"/>
+          <w:szCs w:val="28"/>
+        </w:rPr>
+        <w:t>П</w:t>
+      </w:r>
+      <w:r>
+        <w:rPr>
+          <w:rFonts w:ascii="Times New Roman" w:hAnsi="Times New Roman" w:cs="Times New Roman"/>
+          <w:sz w:val="28"/>
+          <w:szCs w:val="28"/>
+        </w:rPr>
+        <w:t xml:space="preserve">ользователю необходимо выделить слово, которое он хочет написать на доске, для этого необходимо </w:t>
+      </w:r>
+      <w:r>
+        <w:rPr>
+          <w:rFonts w:ascii="Times New Roman" w:hAnsi="Times New Roman" w:cs="Times New Roman"/>
+          <w:sz w:val="28"/>
+          <w:szCs w:val="28"/>
+        </w:rPr>
+        <w:t>выделить</w:t>
+      </w:r>
+      <w:r>
+        <w:rPr>
+          <w:rFonts w:ascii="Times New Roman" w:hAnsi="Times New Roman" w:cs="Times New Roman"/>
+          <w:sz w:val="28"/>
+          <w:szCs w:val="28"/>
+        </w:rPr>
+        <w:t xml:space="preserve"> </w:t>
+      </w:r>
+      <w:r>
+        <w:rPr>
+          <w:rFonts w:ascii="Times New Roman" w:hAnsi="Times New Roman" w:cs="Times New Roman"/>
+          <w:sz w:val="28"/>
+          <w:szCs w:val="28"/>
+        </w:rPr>
+        <w:t>нужное</w:t>
+      </w:r>
+      <w:r>
+        <w:rPr>
+          <w:rFonts w:ascii="Times New Roman" w:hAnsi="Times New Roman" w:cs="Times New Roman"/>
+          <w:sz w:val="28"/>
+          <w:szCs w:val="28"/>
+        </w:rPr>
+        <w:t xml:space="preserve"> слово.</w:t>
+      </w:r>
+      <w:r>
+        <w:rPr>
+          <w:rFonts w:ascii="Times New Roman" w:hAnsi="Times New Roman" w:cs="Times New Roman"/>
+          <w:sz w:val="28"/>
+          <w:szCs w:val="28"/>
+        </w:rPr>
+        <w:t xml:space="preserve"> Для того, чтобы выделить слово, необходимо нажать на ячейки в нужном порядке.</w:t>
+      </w:r>
+      <w:r>
+        <w:rPr>
+          <w:rFonts w:ascii="Times New Roman" w:hAnsi="Times New Roman" w:cs="Times New Roman"/>
+          <w:sz w:val="28"/>
+          <w:szCs w:val="28"/>
+        </w:rPr>
+        <w:t xml:space="preserve"> Порядок ячеек будет пронумерован по возрастанию в верхнем левом углу.</w:t>
+      </w:r>
+      <w:r>
+        <w:rPr>
+          <w:rFonts w:ascii="Times New Roman" w:hAnsi="Times New Roman" w:cs="Times New Roman"/>
+          <w:sz w:val="28"/>
+          <w:szCs w:val="28"/>
+        </w:rPr>
+        <w:t xml:space="preserve"> </w:t>
+      </w:r>
+      <w:r>
+        <w:rPr>
+          <w:rFonts w:ascii="Times New Roman" w:hAnsi="Times New Roman" w:cs="Times New Roman"/>
+          <w:sz w:val="28"/>
+          <w:szCs w:val="28"/>
+        </w:rPr>
+        <w:t xml:space="preserve"> После того, как пользователь выделит все слово, оно примет следующий вид</w:t>
+      </w:r>
+      <w:r>
+        <w:rPr>
+          <w:rFonts w:ascii="Times New Roman" w:hAnsi="Times New Roman" w:cs="Times New Roman"/>
+          <w:sz w:val="28"/>
+          <w:szCs w:val="28"/>
+        </w:rPr>
+        <w:t xml:space="preserve"> (Рисунок 9)</w:t>
+      </w:r>
+      <w:r>
+        <w:rPr>
+          <w:rFonts w:ascii="Times New Roman" w:hAnsi="Times New Roman" w:cs="Times New Roman"/>
+          <w:sz w:val="28"/>
+          <w:szCs w:val="28"/>
+        </w:rPr>
+        <w:t>.</w:t>
+      </w:r>
+      <w:r>
+        <w:rPr>
+          <w:rFonts w:ascii="Times New Roman" w:hAnsi="Times New Roman" w:cs="Times New Roman"/>
+          <w:sz w:val="28"/>
+          <w:szCs w:val="28"/>
+        </w:rPr>
+        <w:t xml:space="preserve"> </w:t>
       </w:r>
     </w:p>
     <w:p>
@@ -1010,16 +1356,11 @@
         <w:jc w:val="center"/>
       </w:pPr>
       <w:r>
-        <w:rPr>
-          <w:rFonts w:ascii="Times New Roman" w:hAnsi="Times New Roman" w:cs="Times New Roman"/>
-          <w:sz w:val="28"/>
-          <w:szCs w:val="28"/>
-        </w:rPr>
         <w:drawing>
-          <wp:inline distT="0" distB="0" distL="0" distR="0" wp14:anchorId="0BA7A82E" wp14:editId="39EBB099">
-            <wp:extent cx="4541914" cy="1432684"/>
-            <wp:effectExtent l="0" t="0" r="0" b="0"/>
-            <wp:docPr id="10" name="Рисунок 10"/>
+          <wp:inline distT="0" distB="0" distL="0" distR="0" wp14:anchorId="60B7BD4D" wp14:editId="1CD4DD37">
+            <wp:extent cx="4709160" cy="1400673"/>
+            <wp:effectExtent l="0" t="0" r="0" b="9525"/>
+            <wp:docPr id="18" name="Рисунок 18"/>
             <wp:cNvGraphicFramePr>
               <a:graphicFrameLocks xmlns:a="http://schemas.openxmlformats.org/drawingml/2006/main" noChangeAspect="1"/>
             </wp:cNvGraphicFramePr>
@@ -1039,7 +1380,7 @@
                   <pic:spPr>
                     <a:xfrm>
                       <a:off x="0" y="0"/>
-                      <a:ext cx="4541914" cy="1432684"/>
+                      <a:ext cx="4720158" cy="1403944"/>
                     </a:xfrm>
                     <a:prstGeom prst="rect">
                       <a:avLst/>
@@ -1065,14 +1406,33 @@
       <w:r>
         <w:t xml:space="preserve">Рисунок </w:t>
       </w:r>
-      <w:fldSimple w:instr=" SEQ Рисунок \* ARABIC ">
-        <w:r>
-          <w:rPr>
-            <w:noProof/>
-          </w:rPr>
-          <w:t>9</w:t>
-        </w:r>
-      </w:fldSimple>
+      <w:r>
+        <w:fldChar w:fldCharType="begin"/>
+      </w:r>
+      <w:r>
+        <w:instrText xml:space="preserve"> SEQ Рисунок \* ARABIC </w:instrText>
+      </w:r>
+      <w:r>
+        <w:fldChar w:fldCharType="separate"/>
+      </w:r>
+      <w:r>
+        <w:rPr>
+          <w:noProof/>
+        </w:rPr>
+        <w:t>9</w:t>
+      </w:r>
+      <w:r>
+        <w:rPr>
+          <w:noProof/>
+        </w:rPr>
+        <w:fldChar w:fldCharType="end"/>
+      </w:r>
+      <w:r>
+        <w:rPr>
+          <w:noProof/>
+        </w:rPr>
+        <w:t>. Слово, которое выделили на поле</w:t>
+      </w:r>
     </w:p>
     <w:p>
       <w:pPr>
@@ -1090,7 +1450,39 @@
           <w:szCs w:val="28"/>
         </w:rPr>
         <w:lastRenderedPageBreak/>
-        <w:t>Если игра не была завершена и выделенное слово было корректным, то новое слово добавляется к отгаданным словам.</w:t>
+        <w:t>После того как игрок выделит слово и нажмет на кнопку «подтвердить»,</w:t>
+      </w:r>
+      <w:r>
+        <w:rPr>
+          <w:rFonts w:ascii="Times New Roman" w:hAnsi="Times New Roman" w:cs="Times New Roman"/>
+          <w:sz w:val="28"/>
+          <w:szCs w:val="28"/>
+        </w:rPr>
+        <w:t xml:space="preserve"> </w:t>
+      </w:r>
+      <w:r>
+        <w:rPr>
+          <w:rFonts w:ascii="Times New Roman" w:hAnsi="Times New Roman" w:cs="Times New Roman"/>
+          <w:sz w:val="28"/>
+          <w:szCs w:val="28"/>
+        </w:rPr>
+        <w:t>игра проверит корректность хода пользователя. Если слова, которое набрал пользователь нет, то игра предложит добавить его</w:t>
+      </w:r>
+      <w:r>
+        <w:rPr>
+          <w:rFonts w:ascii="Times New Roman" w:hAnsi="Times New Roman" w:cs="Times New Roman"/>
+          <w:sz w:val="28"/>
+          <w:szCs w:val="28"/>
+        </w:rPr>
+        <w:t xml:space="preserve"> (Рисунок 10)</w:t>
+      </w:r>
+      <w:r>
+        <w:rPr>
+          <w:rFonts w:ascii="Times New Roman" w:hAnsi="Times New Roman" w:cs="Times New Roman"/>
+          <w:sz w:val="28"/>
+          <w:szCs w:val="28"/>
+        </w:rPr>
+        <w:t>.</w:t>
       </w:r>
     </w:p>
     <w:p>
@@ -1101,15 +1493,13 @@
       </w:pPr>
       <w:r>
         <w:rPr>
-          <w:rFonts w:ascii="Times New Roman" w:hAnsi="Times New Roman" w:cs="Times New Roman"/>
-          <w:sz w:val="28"/>
-          <w:szCs w:val="28"/>
+          <w:noProof/>
         </w:rPr>
         <w:drawing>
-          <wp:inline distT="0" distB="0" distL="0" distR="0" wp14:anchorId="488FACCB" wp14:editId="4AE4BD9D">
-            <wp:extent cx="2217612" cy="929721"/>
-            <wp:effectExtent l="0" t="0" r="0" b="3810"/>
-            <wp:docPr id="11" name="Рисунок 11"/>
+          <wp:inline distT="0" distB="0" distL="0" distR="0" wp14:anchorId="65DF60A9" wp14:editId="50F4EDF6">
+            <wp:extent cx="5196840" cy="1643212"/>
+            <wp:effectExtent l="0" t="0" r="3810" b="0"/>
+            <wp:docPr id="21" name="Рисунок 21"/>
             <wp:cNvGraphicFramePr>
               <a:graphicFrameLocks xmlns:a="http://schemas.openxmlformats.org/drawingml/2006/main" noChangeAspect="1"/>
             </wp:cNvGraphicFramePr>
@@ -1129,7 +1519,7 @@
                   <pic:spPr>
                     <a:xfrm>
                       <a:off x="0" y="0"/>
-                      <a:ext cx="2217612" cy="929721"/>
+                      <a:ext cx="5211623" cy="1647886"/>
                     </a:xfrm>
                     <a:prstGeom prst="rect">
                       <a:avLst/>
@@ -1155,14 +1545,415 @@
       <w:r>
         <w:t xml:space="preserve">Рисунок </w:t>
       </w:r>
-      <w:fldSimple w:instr=" SEQ Рисунок \* ARABIC ">
-        <w:r>
-          <w:rPr>
-            <w:noProof/>
-          </w:rPr>
-          <w:t>10</w:t>
-        </w:r>
-      </w:fldSimple>
+      <w:r>
+        <w:fldChar w:fldCharType="begin"/>
+      </w:r>
+      <w:r>
+        <w:instrText xml:space="preserve"> SEQ Рисунок \* ARABIC </w:instrText>
+      </w:r>
+      <w:r>
+        <w:fldChar w:fldCharType="separate"/>
+      </w:r>
+      <w:r>
+        <w:rPr>
+          <w:noProof/>
+        </w:rPr>
+        <w:t>10</w:t>
+      </w:r>
+      <w:r>
+        <w:rPr>
+          <w:noProof/>
+        </w:rPr>
+        <w:fldChar w:fldCharType="end"/>
+      </w:r>
+      <w:r>
+        <w:rPr>
+          <w:noProof/>
+        </w:rPr>
+        <w:t>. Модального окно с прделожением добавить слово в текущий словарьы</w:t>
+      </w:r>
+    </w:p>
+    <w:p>
+      <w:pPr>
+        <w:ind w:firstLine="708"/>
+        <w:rPr>
+          <w:rFonts w:ascii="Times New Roman" w:hAnsi="Times New Roman" w:cs="Times New Roman"/>
+          <w:sz w:val="28"/>
+          <w:szCs w:val="28"/>
+        </w:rPr>
+      </w:pPr>
+      <w:r>
+        <w:rPr>
+          <w:rFonts w:ascii="Times New Roman" w:hAnsi="Times New Roman" w:cs="Times New Roman"/>
+          <w:sz w:val="28"/>
+          <w:szCs w:val="28"/>
+        </w:rPr>
+        <w:t>Если слово было уже ранее отгадано, то игра выведет уведомление об этом</w:t>
+      </w:r>
+      <w:r>
+        <w:rPr>
+          <w:rFonts w:ascii="Times New Roman" w:hAnsi="Times New Roman" w:cs="Times New Roman"/>
+          <w:sz w:val="28"/>
+          <w:szCs w:val="28"/>
+        </w:rPr>
+        <w:t xml:space="preserve"> (Рисунок 11)</w:t>
+      </w:r>
+      <w:r>
+        <w:rPr>
+          <w:rFonts w:ascii="Times New Roman" w:hAnsi="Times New Roman" w:cs="Times New Roman"/>
+          <w:sz w:val="28"/>
+          <w:szCs w:val="28"/>
+        </w:rPr>
+        <w:t>, после чего пользователь может выделить новое слово.</w:t>
+      </w:r>
+    </w:p>
+    <w:p>
+      <w:pPr>
+        <w:keepNext/>
+        <w:ind w:firstLine="708"/>
+        <w:jc w:val="center"/>
+      </w:pPr>
+      <w:r>
+        <w:rPr>
+          <w:noProof/>
+        </w:rPr>
+        <w:drawing>
+          <wp:inline distT="0" distB="0" distL="0" distR="0" wp14:anchorId="02FEBCDD" wp14:editId="5AC28477">
+            <wp:extent cx="5158740" cy="1631165"/>
+            <wp:effectExtent l="0" t="0" r="3810" b="7620"/>
+            <wp:docPr id="23" name="Рисунок 23"/>
+            <wp:cNvGraphicFramePr>
+              <a:graphicFrameLocks xmlns:a="http://schemas.openxmlformats.org/drawingml/2006/main" noChangeAspect="1"/>
+            </wp:cNvGraphicFramePr>
+            <a:graphic xmlns:a="http://schemas.openxmlformats.org/drawingml/2006/main">
+              <a:graphicData uri="http://schemas.openxmlformats.org/drawingml/2006/picture">
+                <pic:pic xmlns:pic="http://schemas.openxmlformats.org/drawingml/2006/picture">
+                  <pic:nvPicPr>
+                    <pic:cNvPr id="1" name=""/>
+                    <pic:cNvPicPr/>
+                  </pic:nvPicPr>
+                  <pic:blipFill>
+                    <a:blip r:embed="rId15"/>
+                    <a:stretch>
+                      <a:fillRect/>
+                    </a:stretch>
+                  </pic:blipFill>
+                  <pic:spPr>
+                    <a:xfrm>
+                      <a:off x="0" y="0"/>
+                      <a:ext cx="5166858" cy="1633732"/>
+                    </a:xfrm>
+                    <a:prstGeom prst="rect">
+                      <a:avLst/>
+                    </a:prstGeom>
+                  </pic:spPr>
+                </pic:pic>
+              </a:graphicData>
+            </a:graphic>
+          </wp:inline>
+        </w:drawing>
+      </w:r>
+    </w:p>
+    <w:p>
+      <w:pPr>
+        <w:pStyle w:val="a3"/>
+        <w:jc w:val="center"/>
+        <w:rPr>
+          <w:rFonts w:ascii="Times New Roman" w:hAnsi="Times New Roman" w:cs="Times New Roman"/>
+          <w:sz w:val="28"/>
+          <w:szCs w:val="28"/>
+        </w:rPr>
+      </w:pPr>
+      <w:r>
+        <w:t xml:space="preserve">Рисунок </w:t>
+      </w:r>
+      <w:r>
+        <w:fldChar w:fldCharType="begin"/>
+      </w:r>
+      <w:r>
+        <w:instrText xml:space="preserve"> SEQ Рисунок \* ARABIC </w:instrText>
+      </w:r>
+      <w:r>
+        <w:fldChar w:fldCharType="separate"/>
+      </w:r>
+      <w:r>
+        <w:rPr>
+          <w:noProof/>
+        </w:rPr>
+        <w:t>11</w:t>
+      </w:r>
+      <w:r>
+        <w:rPr>
+          <w:noProof/>
+        </w:rPr>
+        <w:fldChar w:fldCharType="end"/>
+      </w:r>
+      <w:r>
+        <w:rPr>
+          <w:noProof/>
+        </w:rPr>
+        <w:t>. Сообщение о том, что слово было отгадано</w:t>
+      </w:r>
+    </w:p>
+    <w:p>
+      <w:pPr>
+        <w:ind w:firstLine="708"/>
+        <w:rPr>
+          <w:rFonts w:ascii="Times New Roman" w:hAnsi="Times New Roman" w:cs="Times New Roman"/>
+          <w:sz w:val="28"/>
+          <w:szCs w:val="28"/>
+        </w:rPr>
+      </w:pPr>
+      <w:r>
+        <w:rPr>
+          <w:rFonts w:ascii="Times New Roman" w:hAnsi="Times New Roman" w:cs="Times New Roman"/>
+          <w:sz w:val="28"/>
+          <w:szCs w:val="28"/>
+        </w:rPr>
+        <w:t>Если игра должна быть завершена после данного хода, игра выведет модальное окно</w:t>
+      </w:r>
+      <w:r>
+        <w:rPr>
+          <w:rFonts w:ascii="Times New Roman" w:hAnsi="Times New Roman" w:cs="Times New Roman"/>
+          <w:sz w:val="28"/>
+          <w:szCs w:val="28"/>
+        </w:rPr>
+        <w:t xml:space="preserve"> </w:t>
+      </w:r>
+      <w:r>
+        <w:rPr>
+          <w:rFonts w:ascii="Times New Roman" w:hAnsi="Times New Roman" w:cs="Times New Roman"/>
+          <w:sz w:val="28"/>
+          <w:szCs w:val="28"/>
+        </w:rPr>
+        <w:t>(</w:t>
+      </w:r>
+      <w:r>
+        <w:rPr>
+          <w:rFonts w:ascii="Times New Roman" w:hAnsi="Times New Roman" w:cs="Times New Roman"/>
+          <w:sz w:val="28"/>
+          <w:szCs w:val="28"/>
+        </w:rPr>
+        <w:t>Р</w:t>
+      </w:r>
+      <w:r>
+        <w:rPr>
+          <w:rFonts w:ascii="Times New Roman" w:hAnsi="Times New Roman" w:cs="Times New Roman"/>
+          <w:sz w:val="28"/>
+          <w:szCs w:val="28"/>
+        </w:rPr>
+        <w:t>исунок 12)</w:t>
+      </w:r>
+      <w:r>
+        <w:rPr>
+          <w:rFonts w:ascii="Times New Roman" w:hAnsi="Times New Roman" w:cs="Times New Roman"/>
+          <w:sz w:val="28"/>
+          <w:szCs w:val="28"/>
+        </w:rPr>
+        <w:t xml:space="preserve"> с именем победителя.</w:t>
+      </w:r>
+    </w:p>
+    <w:p>
+      <w:pPr>
+        <w:keepNext/>
+        <w:ind w:firstLine="708"/>
+        <w:jc w:val="center"/>
+      </w:pPr>
+      <w:r>
+        <w:rPr>
+          <w:noProof/>
+        </w:rPr>
+        <w:drawing>
+          <wp:inline distT="0" distB="0" distL="0" distR="0" wp14:anchorId="4B83443D" wp14:editId="780C0E6B">
+            <wp:extent cx="4983480" cy="1575749"/>
+            <wp:effectExtent l="0" t="0" r="7620" b="5715"/>
+            <wp:docPr id="24" name="Рисунок 24"/>
+            <wp:cNvGraphicFramePr>
+              <a:graphicFrameLocks xmlns:a="http://schemas.openxmlformats.org/drawingml/2006/main" noChangeAspect="1"/>
+            </wp:cNvGraphicFramePr>
+            <a:graphic xmlns:a="http://schemas.openxmlformats.org/drawingml/2006/main">
+              <a:graphicData uri="http://schemas.openxmlformats.org/drawingml/2006/picture">
+                <pic:pic xmlns:pic="http://schemas.openxmlformats.org/drawingml/2006/picture">
+                  <pic:nvPicPr>
+                    <pic:cNvPr id="1" name=""/>
+                    <pic:cNvPicPr/>
+                  </pic:nvPicPr>
+                  <pic:blipFill>
+                    <a:blip r:embed="rId16"/>
+                    <a:stretch>
+                      <a:fillRect/>
+                    </a:stretch>
+                  </pic:blipFill>
+                  <pic:spPr>
+                    <a:xfrm>
+                      <a:off x="0" y="0"/>
+                      <a:ext cx="4989364" cy="1577609"/>
+                    </a:xfrm>
+                    <a:prstGeom prst="rect">
+                      <a:avLst/>
+                    </a:prstGeom>
+                  </pic:spPr>
+                </pic:pic>
+              </a:graphicData>
+            </a:graphic>
+          </wp:inline>
+        </w:drawing>
+      </w:r>
+    </w:p>
+    <w:p>
+      <w:pPr>
+        <w:pStyle w:val="a3"/>
+        <w:jc w:val="center"/>
+        <w:rPr>
+          <w:rFonts w:ascii="Times New Roman" w:hAnsi="Times New Roman" w:cs="Times New Roman"/>
+          <w:sz w:val="28"/>
+          <w:szCs w:val="28"/>
+        </w:rPr>
+      </w:pPr>
+      <w:r>
+        <w:t xml:space="preserve">Рисунок </w:t>
+      </w:r>
+      <w:r>
+        <w:fldChar w:fldCharType="begin"/>
+      </w:r>
+      <w:r>
+        <w:instrText xml:space="preserve"> SEQ Рисунок \* ARABIC </w:instrText>
+      </w:r>
+      <w:r>
+        <w:fldChar w:fldCharType="separate"/>
+      </w:r>
+      <w:r>
+        <w:rPr>
+          <w:noProof/>
+        </w:rPr>
+        <w:t>12</w:t>
+      </w:r>
+      <w:r>
+        <w:rPr>
+          <w:noProof/>
+        </w:rPr>
+        <w:fldChar w:fldCharType="end"/>
+      </w:r>
+      <w:r>
+        <w:rPr>
+          <w:noProof/>
+        </w:rPr>
+        <w:t>. Модальное окно с победителем игры</w:t>
+      </w:r>
+    </w:p>
+    <w:p>
+      <w:pPr>
+        <w:ind w:firstLine="708"/>
+        <w:rPr>
+          <w:rFonts w:ascii="Times New Roman" w:hAnsi="Times New Roman" w:cs="Times New Roman"/>
+          <w:sz w:val="28"/>
+          <w:szCs w:val="28"/>
+        </w:rPr>
+      </w:pPr>
+      <w:r>
+        <w:rPr>
+          <w:rFonts w:ascii="Times New Roman" w:hAnsi="Times New Roman" w:cs="Times New Roman"/>
+          <w:sz w:val="28"/>
+          <w:szCs w:val="28"/>
+        </w:rPr>
+        <w:t>Если игра не была завершена и выделенное слово было корректным, то новое слово добавляется к отгаданным словам</w:t>
+      </w:r>
+      <w:r>
+        <w:rPr>
+          <w:rFonts w:ascii="Times New Roman" w:hAnsi="Times New Roman" w:cs="Times New Roman"/>
+          <w:sz w:val="28"/>
+          <w:szCs w:val="28"/>
+        </w:rPr>
+        <w:t xml:space="preserve"> и обновится счет у игрока на панели игрока (Рисунок 13)</w:t>
+      </w:r>
+      <w:r>
+        <w:rPr>
+          <w:rFonts w:ascii="Times New Roman" w:hAnsi="Times New Roman" w:cs="Times New Roman"/>
+          <w:sz w:val="28"/>
+          <w:szCs w:val="28"/>
+        </w:rPr>
+        <w:t>.</w:t>
+      </w:r>
+    </w:p>
+    <w:p>
+      <w:pPr>
+        <w:keepNext/>
+        <w:ind w:firstLine="708"/>
+        <w:jc w:val="center"/>
+      </w:pPr>
+      <w:r>
+        <w:lastRenderedPageBreak/>
+        <w:drawing>
+          <wp:inline distT="0" distB="0" distL="0" distR="0" wp14:anchorId="795070A0" wp14:editId="1DFD9A4C">
+            <wp:extent cx="2276793" cy="6382641"/>
+            <wp:effectExtent l="0" t="0" r="9525" b="0"/>
+            <wp:docPr id="25" name="Рисунок 25"/>
+            <wp:cNvGraphicFramePr>
+              <a:graphicFrameLocks xmlns:a="http://schemas.openxmlformats.org/drawingml/2006/main" noChangeAspect="1"/>
+            </wp:cNvGraphicFramePr>
+            <a:graphic xmlns:a="http://schemas.openxmlformats.org/drawingml/2006/main">
+              <a:graphicData uri="http://schemas.openxmlformats.org/drawingml/2006/picture">
+                <pic:pic xmlns:pic="http://schemas.openxmlformats.org/drawingml/2006/picture">
+                  <pic:nvPicPr>
+                    <pic:cNvPr id="1" name=""/>
+                    <pic:cNvPicPr/>
+                  </pic:nvPicPr>
+                  <pic:blipFill>
+                    <a:blip r:embed="rId17"/>
+                    <a:stretch>
+                      <a:fillRect/>
+                    </a:stretch>
+                  </pic:blipFill>
+                  <pic:spPr>
+                    <a:xfrm>
+                      <a:off x="0" y="0"/>
+                      <a:ext cx="2276793" cy="6382641"/>
+                    </a:xfrm>
+                    <a:prstGeom prst="rect">
+                      <a:avLst/>
+                    </a:prstGeom>
+                  </pic:spPr>
+                </pic:pic>
+              </a:graphicData>
+            </a:graphic>
+          </wp:inline>
+        </w:drawing>
+      </w:r>
+    </w:p>
+    <w:p>
+      <w:pPr>
+        <w:pStyle w:val="a3"/>
+        <w:jc w:val="center"/>
+        <w:rPr>
+          <w:rFonts w:ascii="Times New Roman" w:hAnsi="Times New Roman" w:cs="Times New Roman"/>
+          <w:sz w:val="28"/>
+          <w:szCs w:val="28"/>
+        </w:rPr>
+      </w:pPr>
+      <w:r>
+        <w:t xml:space="preserve">Рисунок </w:t>
+      </w:r>
+      <w:r>
+        <w:fldChar w:fldCharType="begin"/>
+      </w:r>
+      <w:r>
+        <w:instrText xml:space="preserve"> SEQ Рисунок \* ARABIC </w:instrText>
+      </w:r>
+      <w:r>
+        <w:fldChar w:fldCharType="separate"/>
+      </w:r>
+      <w:r>
+        <w:rPr>
+          <w:noProof/>
+        </w:rPr>
+        <w:t>13</w:t>
+      </w:r>
+      <w:r>
+        <w:rPr>
+          <w:noProof/>
+        </w:rPr>
+        <w:fldChar w:fldCharType="end"/>
+      </w:r>
     </w:p>
     <w:sectPr>
       <w:pgSz w:w="11906" w:h="16838"/>

</xml_diff>